<commit_message>
Updated the code and the repo documentation
</commit_message>
<xml_diff>
--- a/Licenta_scris.docx
+++ b/Licenta_scris.docx
@@ -17,7 +17,7 @@
         <w:ind w:left="3684" w:right="1086" w:hanging="752"/>
       </w:pPr>
       <w:bookmarkStart w:id="0" w:name="_Toc132654658"/>
-      <w:bookmarkStart w:id="1" w:name="_Toc132917393"/>
+      <w:bookmarkStart w:id="1" w:name="_Toc132995853"/>
       <w:r>
         <w:rPr>
           <w:noProof/>
@@ -408,7 +408,7 @@
         <w:jc w:val="center"/>
       </w:pPr>
       <w:bookmarkStart w:id="2" w:name="_Toc132654659"/>
-      <w:bookmarkStart w:id="3" w:name="_Toc132917394"/>
+      <w:bookmarkStart w:id="3" w:name="_Toc132995854"/>
       <w:r>
         <w:rPr>
           <w:w w:val="105"/>
@@ -495,7 +495,7 @@
         <w:ind w:left="3259" w:right="2878" w:firstLine="689"/>
       </w:pPr>
       <w:bookmarkStart w:id="4" w:name="_Toc132654660"/>
-      <w:bookmarkStart w:id="5" w:name="_Toc132917395"/>
+      <w:bookmarkStart w:id="5" w:name="_Toc132995855"/>
       <w:r>
         <w:t>Absolvent</w:t>
       </w:r>
@@ -1123,7 +1123,7 @@
           <w:r>
             <w:fldChar w:fldCharType="separate"/>
           </w:r>
-          <w:hyperlink w:anchor="_Toc132917393" w:history="1">
+          <w:hyperlink w:anchor="_Toc132995853" w:history="1">
             <w:r>
               <w:rPr>
                 <w:rStyle w:val="Hyperlink"/>
@@ -1185,7 +1185,7 @@
                 <w:noProof/>
                 <w:webHidden/>
               </w:rPr>
-              <w:instrText xml:space="preserve"> PAGEREF _Toc132917393 \h </w:instrText>
+              <w:instrText xml:space="preserve"> PAGEREF _Toc132995853 \h </w:instrText>
             </w:r>
             <w:r>
               <w:rPr>
@@ -1228,7 +1228,7 @@
               <w:lang w:val="en-US"/>
             </w:rPr>
           </w:pPr>
-          <w:hyperlink w:anchor="_Toc132917394" w:history="1">
+          <w:hyperlink w:anchor="_Toc132995854" w:history="1">
             <w:r>
               <w:rPr>
                 <w:rStyle w:val="Hyperlink"/>
@@ -1307,7 +1307,7 @@
                 <w:noProof/>
                 <w:webHidden/>
               </w:rPr>
-              <w:instrText xml:space="preserve"> PAGEREF _Toc132917394 \h </w:instrText>
+              <w:instrText xml:space="preserve"> PAGEREF _Toc132995854 \h </w:instrText>
             </w:r>
             <w:r>
               <w:rPr>
@@ -1347,7 +1347,7 @@
               <w:lang w:val="en-US"/>
             </w:rPr>
           </w:pPr>
-          <w:hyperlink w:anchor="_Toc132917395" w:history="1">
+          <w:hyperlink w:anchor="_Toc132995855" w:history="1">
             <w:r>
               <w:rPr>
                 <w:rStyle w:val="Hyperlink"/>
@@ -1407,7 +1407,7 @@
                 <w:noProof/>
                 <w:webHidden/>
               </w:rPr>
-              <w:instrText xml:space="preserve"> PAGEREF _Toc132917395 \h </w:instrText>
+              <w:instrText xml:space="preserve"> PAGEREF _Toc132995855 \h </w:instrText>
             </w:r>
             <w:r>
               <w:rPr>
@@ -1451,7 +1451,7 @@
               <w:lang w:val="en-US"/>
             </w:rPr>
           </w:pPr>
-          <w:hyperlink w:anchor="_Toc132917396" w:history="1">
+          <w:hyperlink w:anchor="_Toc132995856" w:history="1">
             <w:r>
               <w:rPr>
                 <w:rStyle w:val="Hyperlink"/>
@@ -1493,7 +1493,7 @@
                 <w:noProof/>
                 <w:webHidden/>
               </w:rPr>
-              <w:instrText xml:space="preserve"> PAGEREF _Toc132917396 \h </w:instrText>
+              <w:instrText xml:space="preserve"> PAGEREF _Toc132995856 \h </w:instrText>
             </w:r>
             <w:r>
               <w:rPr>
@@ -1533,7 +1533,7 @@
               <w:lang w:val="en-US"/>
             </w:rPr>
           </w:pPr>
-          <w:hyperlink w:anchor="_Toc132917397" w:history="1">
+          <w:hyperlink w:anchor="_Toc132995857" w:history="1">
             <w:r>
               <w:rPr>
                 <w:rStyle w:val="Hyperlink"/>
@@ -1560,7 +1560,7 @@
                 <w:noProof/>
                 <w:webHidden/>
               </w:rPr>
-              <w:instrText xml:space="preserve"> PAGEREF _Toc132917397 \h </w:instrText>
+              <w:instrText xml:space="preserve"> PAGEREF _Toc132995857 \h </w:instrText>
             </w:r>
             <w:r>
               <w:rPr>
@@ -1600,7 +1600,7 @@
               <w:lang w:val="en-US"/>
             </w:rPr>
           </w:pPr>
-          <w:hyperlink w:anchor="_Toc132917398" w:history="1">
+          <w:hyperlink w:anchor="_Toc132995858" w:history="1">
             <w:r>
               <w:rPr>
                 <w:rStyle w:val="Hyperlink"/>
@@ -1627,7 +1627,7 @@
                 <w:noProof/>
                 <w:webHidden/>
               </w:rPr>
-              <w:instrText xml:space="preserve"> PAGEREF _Toc132917398 \h </w:instrText>
+              <w:instrText xml:space="preserve"> PAGEREF _Toc132995858 \h </w:instrText>
             </w:r>
             <w:r>
               <w:rPr>
@@ -1667,7 +1667,7 @@
               <w:lang w:val="en-US"/>
             </w:rPr>
           </w:pPr>
-          <w:hyperlink w:anchor="_Toc132917399" w:history="1">
+          <w:hyperlink w:anchor="_Toc132995859" w:history="1">
             <w:r>
               <w:rPr>
                 <w:rStyle w:val="Hyperlink"/>
@@ -1694,7 +1694,7 @@
                 <w:noProof/>
                 <w:webHidden/>
               </w:rPr>
-              <w:instrText xml:space="preserve"> PAGEREF _Toc132917399 \h </w:instrText>
+              <w:instrText xml:space="preserve"> PAGEREF _Toc132995859 \h </w:instrText>
             </w:r>
             <w:r>
               <w:rPr>
@@ -1734,7 +1734,7 @@
               <w:lang w:val="en-US"/>
             </w:rPr>
           </w:pPr>
-          <w:hyperlink w:anchor="_Toc132917400" w:history="1">
+          <w:hyperlink w:anchor="_Toc132995860" w:history="1">
             <w:r>
               <w:rPr>
                 <w:rStyle w:val="Hyperlink"/>
@@ -1761,7 +1761,7 @@
                 <w:noProof/>
                 <w:webHidden/>
               </w:rPr>
-              <w:instrText xml:space="preserve"> PAGEREF _Toc132917400 \h </w:instrText>
+              <w:instrText xml:space="preserve"> PAGEREF _Toc132995860 \h </w:instrText>
             </w:r>
             <w:r>
               <w:rPr>
@@ -1805,7 +1805,7 @@
               <w:lang w:val="en-US"/>
             </w:rPr>
           </w:pPr>
-          <w:hyperlink w:anchor="_Toc132917401" w:history="1">
+          <w:hyperlink w:anchor="_Toc132995861" w:history="1">
             <w:r>
               <w:rPr>
                 <w:rStyle w:val="Hyperlink"/>
@@ -1847,7 +1847,7 @@
                 <w:noProof/>
                 <w:webHidden/>
               </w:rPr>
-              <w:instrText xml:space="preserve"> PAGEREF _Toc132917401 \h </w:instrText>
+              <w:instrText xml:space="preserve"> PAGEREF _Toc132995861 \h </w:instrText>
             </w:r>
             <w:r>
               <w:rPr>
@@ -1887,7 +1887,7 @@
               <w:lang w:val="en-US"/>
             </w:rPr>
           </w:pPr>
-          <w:hyperlink w:anchor="_Toc132917402" w:history="1">
+          <w:hyperlink w:anchor="_Toc132995862" w:history="1">
             <w:r>
               <w:rPr>
                 <w:rStyle w:val="Hyperlink"/>
@@ -1914,7 +1914,7 @@
                 <w:noProof/>
                 <w:webHidden/>
               </w:rPr>
-              <w:instrText xml:space="preserve"> PAGEREF _Toc132917402 \h </w:instrText>
+              <w:instrText xml:space="preserve"> PAGEREF _Toc132995862 \h </w:instrText>
             </w:r>
             <w:r>
               <w:rPr>
@@ -1954,7 +1954,7 @@
               <w:lang w:val="en-US"/>
             </w:rPr>
           </w:pPr>
-          <w:hyperlink w:anchor="_Toc132917403" w:history="1">
+          <w:hyperlink w:anchor="_Toc132995863" w:history="1">
             <w:r>
               <w:rPr>
                 <w:rStyle w:val="Hyperlink"/>
@@ -1981,7 +1981,7 @@
                 <w:noProof/>
                 <w:webHidden/>
               </w:rPr>
-              <w:instrText xml:space="preserve"> PAGEREF _Toc132917403 \h </w:instrText>
+              <w:instrText xml:space="preserve"> PAGEREF _Toc132995863 \h </w:instrText>
             </w:r>
             <w:r>
               <w:rPr>
@@ -2021,7 +2021,7 @@
               <w:lang w:val="en-US"/>
             </w:rPr>
           </w:pPr>
-          <w:hyperlink w:anchor="_Toc132917404" w:history="1">
+          <w:hyperlink w:anchor="_Toc132995864" w:history="1">
             <w:r>
               <w:rPr>
                 <w:rStyle w:val="Hyperlink"/>
@@ -2048,7 +2048,7 @@
                 <w:noProof/>
                 <w:webHidden/>
               </w:rPr>
-              <w:instrText xml:space="preserve"> PAGEREF _Toc132917404 \h </w:instrText>
+              <w:instrText xml:space="preserve"> PAGEREF _Toc132995864 \h </w:instrText>
             </w:r>
             <w:r>
               <w:rPr>
@@ -2092,7 +2092,7 @@
               <w:lang w:val="en-US"/>
             </w:rPr>
           </w:pPr>
-          <w:hyperlink w:anchor="_Toc132917405" w:history="1">
+          <w:hyperlink w:anchor="_Toc132995865" w:history="1">
             <w:r>
               <w:rPr>
                 <w:rStyle w:val="Hyperlink"/>
@@ -2134,7 +2134,7 @@
                 <w:noProof/>
                 <w:webHidden/>
               </w:rPr>
-              <w:instrText xml:space="preserve"> PAGEREF _Toc132917405 \h </w:instrText>
+              <w:instrText xml:space="preserve"> PAGEREF _Toc132995865 \h </w:instrText>
             </w:r>
             <w:r>
               <w:rPr>
@@ -2178,7 +2178,7 @@
               <w:lang w:val="en-US"/>
             </w:rPr>
           </w:pPr>
-          <w:hyperlink w:anchor="_Toc132917406" w:history="1">
+          <w:hyperlink w:anchor="_Toc132995866" w:history="1">
             <w:r>
               <w:rPr>
                 <w:rStyle w:val="Hyperlink"/>
@@ -2220,7 +2220,7 @@
                 <w:noProof/>
                 <w:webHidden/>
               </w:rPr>
-              <w:instrText xml:space="preserve"> PAGEREF _Toc132917406 \h </w:instrText>
+              <w:instrText xml:space="preserve"> PAGEREF _Toc132995866 \h </w:instrText>
             </w:r>
             <w:r>
               <w:rPr>
@@ -2263,7 +2263,7 @@
               <w:lang w:val="en-US"/>
             </w:rPr>
           </w:pPr>
-          <w:hyperlink w:anchor="_Toc132917407" w:history="1">
+          <w:hyperlink w:anchor="_Toc132995867" w:history="1">
             <w:r>
               <w:rPr>
                 <w:rStyle w:val="Hyperlink"/>
@@ -2305,7 +2305,7 @@
                 <w:noProof/>
                 <w:webHidden/>
               </w:rPr>
-              <w:instrText xml:space="preserve"> PAGEREF _Toc132917407 \h </w:instrText>
+              <w:instrText xml:space="preserve"> PAGEREF _Toc132995867 \h </w:instrText>
             </w:r>
             <w:r>
               <w:rPr>
@@ -2348,7 +2348,7 @@
               <w:lang w:val="en-US"/>
             </w:rPr>
           </w:pPr>
-          <w:hyperlink w:anchor="_Toc132917408" w:history="1">
+          <w:hyperlink w:anchor="_Toc132995868" w:history="1">
             <w:r>
               <w:rPr>
                 <w:rStyle w:val="Hyperlink"/>
@@ -2390,7 +2390,7 @@
                 <w:noProof/>
                 <w:webHidden/>
               </w:rPr>
-              <w:instrText xml:space="preserve"> PAGEREF _Toc132917408 \h </w:instrText>
+              <w:instrText xml:space="preserve"> PAGEREF _Toc132995868 \h </w:instrText>
             </w:r>
             <w:r>
               <w:rPr>
@@ -2430,7 +2430,7 @@
               <w:lang w:val="en-US"/>
             </w:rPr>
           </w:pPr>
-          <w:hyperlink w:anchor="_Toc132917409" w:history="1">
+          <w:hyperlink w:anchor="_Toc132995869" w:history="1">
             <w:r>
               <w:rPr>
                 <w:rStyle w:val="Hyperlink"/>
@@ -2457,7 +2457,7 @@
                 <w:noProof/>
                 <w:webHidden/>
               </w:rPr>
-              <w:instrText xml:space="preserve"> PAGEREF _Toc132917409 \h </w:instrText>
+              <w:instrText xml:space="preserve"> PAGEREF _Toc132995869 \h </w:instrText>
             </w:r>
             <w:r>
               <w:rPr>
@@ -2497,7 +2497,7 @@
               <w:lang w:val="en-US"/>
             </w:rPr>
           </w:pPr>
-          <w:hyperlink w:anchor="_Toc132917410" w:history="1">
+          <w:hyperlink w:anchor="_Toc132995870" w:history="1">
             <w:r>
               <w:rPr>
                 <w:rStyle w:val="Hyperlink"/>
@@ -2524,7 +2524,7 @@
                 <w:noProof/>
                 <w:webHidden/>
               </w:rPr>
-              <w:instrText xml:space="preserve"> PAGEREF _Toc132917410 \h </w:instrText>
+              <w:instrText xml:space="preserve"> PAGEREF _Toc132995870 \h </w:instrText>
             </w:r>
             <w:r>
               <w:rPr>
@@ -2564,7 +2564,7 @@
               <w:lang w:val="en-US"/>
             </w:rPr>
           </w:pPr>
-          <w:hyperlink w:anchor="_Toc132917411" w:history="1">
+          <w:hyperlink w:anchor="_Toc132995871" w:history="1">
             <w:r>
               <w:rPr>
                 <w:rStyle w:val="Hyperlink"/>
@@ -2591,7 +2591,7 @@
                 <w:noProof/>
                 <w:webHidden/>
               </w:rPr>
-              <w:instrText xml:space="preserve"> PAGEREF _Toc132917411 \h </w:instrText>
+              <w:instrText xml:space="preserve"> PAGEREF _Toc132995871 \h </w:instrText>
             </w:r>
             <w:r>
               <w:rPr>
@@ -2635,7 +2635,7 @@
               <w:lang w:val="en-US"/>
             </w:rPr>
           </w:pPr>
-          <w:hyperlink w:anchor="_Toc132917412" w:history="1">
+          <w:hyperlink w:anchor="_Toc132995872" w:history="1">
             <w:r>
               <w:rPr>
                 <w:rStyle w:val="Hyperlink"/>
@@ -2677,7 +2677,7 @@
                 <w:noProof/>
                 <w:webHidden/>
               </w:rPr>
-              <w:instrText xml:space="preserve"> PAGEREF _Toc132917412 \h </w:instrText>
+              <w:instrText xml:space="preserve"> PAGEREF _Toc132995872 \h </w:instrText>
             </w:r>
             <w:r>
               <w:rPr>
@@ -2717,7 +2717,7 @@
               <w:lang w:val="en-US"/>
             </w:rPr>
           </w:pPr>
-          <w:hyperlink w:anchor="_Toc132917413" w:history="1">
+          <w:hyperlink w:anchor="_Toc132995873" w:history="1">
             <w:r>
               <w:rPr>
                 <w:rStyle w:val="Hyperlink"/>
@@ -2744,7 +2744,7 @@
                 <w:noProof/>
                 <w:webHidden/>
               </w:rPr>
-              <w:instrText xml:space="preserve"> PAGEREF _Toc132917413 \h </w:instrText>
+              <w:instrText xml:space="preserve"> PAGEREF _Toc132995873 \h </w:instrText>
             </w:r>
             <w:r>
               <w:rPr>
@@ -2784,7 +2784,7 @@
               <w:lang w:val="en-US"/>
             </w:rPr>
           </w:pPr>
-          <w:hyperlink w:anchor="_Toc132917414" w:history="1">
+          <w:hyperlink w:anchor="_Toc132995874" w:history="1">
             <w:r>
               <w:rPr>
                 <w:rStyle w:val="Hyperlink"/>
@@ -2811,7 +2811,7 @@
                 <w:noProof/>
                 <w:webHidden/>
               </w:rPr>
-              <w:instrText xml:space="preserve"> PAGEREF _Toc132917414 \h </w:instrText>
+              <w:instrText xml:space="preserve"> PAGEREF _Toc132995874 \h </w:instrText>
             </w:r>
             <w:r>
               <w:rPr>
@@ -2851,7 +2851,7 @@
               <w:lang w:val="en-US"/>
             </w:rPr>
           </w:pPr>
-          <w:hyperlink w:anchor="_Toc132917415" w:history="1">
+          <w:hyperlink w:anchor="_Toc132995875" w:history="1">
             <w:r>
               <w:rPr>
                 <w:rStyle w:val="Hyperlink"/>
@@ -2879,7 +2879,7 @@
                 <w:noProof/>
                 <w:webHidden/>
               </w:rPr>
-              <w:instrText xml:space="preserve"> PAGEREF _Toc132917415 \h </w:instrText>
+              <w:instrText xml:space="preserve"> PAGEREF _Toc132995875 \h </w:instrText>
             </w:r>
             <w:r>
               <w:rPr>
@@ -2919,7 +2919,7 @@
               <w:lang w:val="en-US"/>
             </w:rPr>
           </w:pPr>
-          <w:hyperlink w:anchor="_Toc132917416" w:history="1">
+          <w:hyperlink w:anchor="_Toc132995876" w:history="1">
             <w:r>
               <w:rPr>
                 <w:rStyle w:val="Hyperlink"/>
@@ -2947,7 +2947,7 @@
                 <w:noProof/>
                 <w:webHidden/>
               </w:rPr>
-              <w:instrText xml:space="preserve"> PAGEREF _Toc132917416 \h </w:instrText>
+              <w:instrText xml:space="preserve"> PAGEREF _Toc132995876 \h </w:instrText>
             </w:r>
             <w:r>
               <w:rPr>
@@ -2987,7 +2987,7 @@
               <w:lang w:val="en-US"/>
             </w:rPr>
           </w:pPr>
-          <w:hyperlink w:anchor="_Toc132917417" w:history="1">
+          <w:hyperlink w:anchor="_Toc132995877" w:history="1">
             <w:r>
               <w:rPr>
                 <w:rStyle w:val="Hyperlink"/>
@@ -3015,7 +3015,7 @@
                 <w:noProof/>
                 <w:webHidden/>
               </w:rPr>
-              <w:instrText xml:space="preserve"> PAGEREF _Toc132917417 \h </w:instrText>
+              <w:instrText xml:space="preserve"> PAGEREF _Toc132995877 \h </w:instrText>
             </w:r>
             <w:r>
               <w:rPr>
@@ -3055,7 +3055,7 @@
               <w:lang w:val="en-US"/>
             </w:rPr>
           </w:pPr>
-          <w:hyperlink w:anchor="_Toc132917418" w:history="1">
+          <w:hyperlink w:anchor="_Toc132995878" w:history="1">
             <w:r>
               <w:rPr>
                 <w:rStyle w:val="Hyperlink"/>
@@ -3083,7 +3083,7 @@
                 <w:noProof/>
                 <w:webHidden/>
               </w:rPr>
-              <w:instrText xml:space="preserve"> PAGEREF _Toc132917418 \h </w:instrText>
+              <w:instrText xml:space="preserve"> PAGEREF _Toc132995878 \h </w:instrText>
             </w:r>
             <w:r>
               <w:rPr>
@@ -3123,7 +3123,7 @@
               <w:lang w:val="en-US"/>
             </w:rPr>
           </w:pPr>
-          <w:hyperlink w:anchor="_Toc132917419" w:history="1">
+          <w:hyperlink w:anchor="_Toc132995879" w:history="1">
             <w:r>
               <w:rPr>
                 <w:rStyle w:val="Hyperlink"/>
@@ -3151,7 +3151,7 @@
                 <w:noProof/>
                 <w:webHidden/>
               </w:rPr>
-              <w:instrText xml:space="preserve"> PAGEREF _Toc132917419 \h </w:instrText>
+              <w:instrText xml:space="preserve"> PAGEREF _Toc132995879 \h </w:instrText>
             </w:r>
             <w:r>
               <w:rPr>
@@ -3172,6 +3172,76 @@
                 <w:webHidden/>
               </w:rPr>
               <w:t>20</w:t>
+            </w:r>
+            <w:r>
+              <w:rPr>
+                <w:noProof/>
+                <w:webHidden/>
+              </w:rPr>
+              <w:fldChar w:fldCharType="end"/>
+            </w:r>
+          </w:hyperlink>
+        </w:p>
+        <w:p>
+          <w:pPr>
+            <w:pStyle w:val="TOC1"/>
+            <w:tabs>
+              <w:tab w:val="right" w:leader="dot" w:pos="9350"/>
+            </w:tabs>
+            <w:rPr>
+              <w:rFonts w:asciiTheme="minorHAnsi" w:eastAsiaTheme="minorEastAsia" w:hAnsiTheme="minorHAnsi" w:cstheme="minorBidi"/>
+              <w:noProof/>
+              <w:lang w:val="en-US"/>
+            </w:rPr>
+          </w:pPr>
+          <w:hyperlink w:anchor="_Toc132995880" w:history="1">
+            <w:r>
+              <w:rPr>
+                <w:rStyle w:val="Hyperlink"/>
+                <w:noProof/>
+              </w:rPr>
+              <w:t>6.</w:t>
+            </w:r>
+            <w:r>
+              <w:rPr>
+                <w:noProof/>
+                <w:webHidden/>
+              </w:rPr>
+              <w:tab/>
+            </w:r>
+            <w:r>
+              <w:rPr>
+                <w:noProof/>
+                <w:webHidden/>
+              </w:rPr>
+              <w:fldChar w:fldCharType="begin"/>
+            </w:r>
+            <w:r>
+              <w:rPr>
+                <w:noProof/>
+                <w:webHidden/>
+              </w:rPr>
+              <w:instrText xml:space="preserve"> PAGEREF _Toc132995880 \h </w:instrText>
+            </w:r>
+            <w:r>
+              <w:rPr>
+                <w:noProof/>
+                <w:webHidden/>
+              </w:rPr>
+            </w:r>
+            <w:r>
+              <w:rPr>
+                <w:noProof/>
+                <w:webHidden/>
+              </w:rPr>
+              <w:fldChar w:fldCharType="separate"/>
+            </w:r>
+            <w:r>
+              <w:rPr>
+                <w:noProof/>
+                <w:webHidden/>
+              </w:rPr>
+              <w:t>22</w:t>
             </w:r>
             <w:r>
               <w:rPr>
@@ -3195,13 +3265,13 @@
               <w:lang w:val="en-US"/>
             </w:rPr>
           </w:pPr>
-          <w:hyperlink w:anchor="_Toc132917420" w:history="1">
+          <w:hyperlink w:anchor="_Toc132995881" w:history="1">
             <w:r>
               <w:rPr>
                 <w:rStyle w:val="Hyperlink"/>
                 <w:noProof/>
               </w:rPr>
-              <w:t>6.</w:t>
+              <w:t>7.</w:t>
             </w:r>
             <w:r>
               <w:rPr>
@@ -3237,7 +3307,7 @@
                 <w:noProof/>
                 <w:webHidden/>
               </w:rPr>
-              <w:instrText xml:space="preserve"> PAGEREF _Toc132917420 \h </w:instrText>
+              <w:instrText xml:space="preserve"> PAGEREF _Toc132995881 \h </w:instrText>
             </w:r>
             <w:r>
               <w:rPr>
@@ -3257,7 +3327,7 @@
                 <w:noProof/>
                 <w:webHidden/>
               </w:rPr>
-              <w:t>21</w:t>
+              <w:t>23</w:t>
             </w:r>
             <w:r>
               <w:rPr>
@@ -3316,7 +3386,7 @@
           <w:numId w:val="3"/>
         </w:numPr>
       </w:pPr>
-      <w:bookmarkStart w:id="7" w:name="_Toc132917396"/>
+      <w:bookmarkStart w:id="7" w:name="_Toc132995856"/>
       <w:r>
         <w:lastRenderedPageBreak/>
         <w:t>Introducere</w:t>
@@ -3332,7 +3402,7 @@
       <w:pPr>
         <w:pStyle w:val="Heading3"/>
       </w:pPr>
-      <w:bookmarkStart w:id="8" w:name="_Toc132917397"/>
+      <w:bookmarkStart w:id="8" w:name="_Toc132995857"/>
       <w:r>
         <w:t>1.1. Motivatie</w:t>
       </w:r>
@@ -3499,7 +3569,7 @@
       <w:pPr>
         <w:pStyle w:val="Heading3"/>
       </w:pPr>
-      <w:bookmarkStart w:id="9" w:name="_Toc132917398"/>
+      <w:bookmarkStart w:id="9" w:name="_Toc132995858"/>
       <w:r>
         <w:t>1.2 Structura lucrarii</w:t>
       </w:r>
@@ -3572,7 +3642,7 @@
         <w:pStyle w:val="Heading3"/>
         <w:ind w:left="117"/>
       </w:pPr>
-      <w:bookmarkStart w:id="10" w:name="_Toc132917399"/>
+      <w:bookmarkStart w:id="10" w:name="_Toc132995859"/>
       <w:r>
         <w:t>1.2.1: Detectia jucatorului</w:t>
       </w:r>
@@ -3615,7 +3685,7 @@
         <w:pStyle w:val="Heading3"/>
         <w:ind w:left="0"/>
       </w:pPr>
-      <w:bookmarkStart w:id="11" w:name="_Toc132917400"/>
+      <w:bookmarkStart w:id="11" w:name="_Toc132995860"/>
       <w:r>
         <w:t>1.2.2: Predictia actiunii</w:t>
       </w:r>
@@ -3740,7 +3810,7 @@
           <w:numId w:val="3"/>
         </w:numPr>
       </w:pPr>
-      <w:bookmarkStart w:id="12" w:name="_Toc132917401"/>
+      <w:bookmarkStart w:id="12" w:name="_Toc132995861"/>
       <w:r>
         <w:lastRenderedPageBreak/>
         <w:t>Concepte teoretice</w:t>
@@ -3757,7 +3827,7 @@
         <w:pStyle w:val="Heading3"/>
         <w:ind w:left="20"/>
       </w:pPr>
-      <w:bookmarkStart w:id="13" w:name="_Toc132917402"/>
+      <w:bookmarkStart w:id="13" w:name="_Toc132995862"/>
       <w:r>
         <w:t>2.1: LSTM</w:t>
       </w:r>
@@ -4067,7 +4137,7 @@
         <w:pStyle w:val="Heading3"/>
         <w:ind w:left="0"/>
       </w:pPr>
-      <w:bookmarkStart w:id="14" w:name="_Toc132917403"/>
+      <w:bookmarkStart w:id="14" w:name="_Toc132995863"/>
       <w:r>
         <w:t>2.2 YOLO</w:t>
       </w:r>
@@ -4122,7 +4192,7 @@
         <w:pStyle w:val="Heading3"/>
         <w:ind w:left="0"/>
       </w:pPr>
-      <w:bookmarkStart w:id="15" w:name="_Toc132917404"/>
+      <w:bookmarkStart w:id="15" w:name="_Toc132995864"/>
       <w:r>
         <w:t>2.3 YOLO pose</w:t>
       </w:r>
@@ -4189,7 +4259,7 @@
           <w:numId w:val="3"/>
         </w:numPr>
       </w:pPr>
-      <w:bookmarkStart w:id="16" w:name="_Toc132917405"/>
+      <w:bookmarkStart w:id="16" w:name="_Toc132995865"/>
       <w:r>
         <w:lastRenderedPageBreak/>
         <w:t>Abordari recente</w:t>
@@ -4700,7 +4770,7 @@
           <w:numId w:val="3"/>
         </w:numPr>
       </w:pPr>
-      <w:bookmarkStart w:id="17" w:name="_Toc132917406"/>
+      <w:bookmarkStart w:id="17" w:name="_Toc132995866"/>
       <w:r>
         <w:lastRenderedPageBreak/>
         <w:t>Tehnologii folosite</w:t>
@@ -4720,7 +4790,7 @@
           <w:numId w:val="3"/>
         </w:numPr>
       </w:pPr>
-      <w:bookmarkStart w:id="18" w:name="_Toc132917407"/>
+      <w:bookmarkStart w:id="18" w:name="_Toc132995867"/>
       <w:r>
         <w:t>Python</w:t>
       </w:r>
@@ -4757,7 +4827,7 @@
           <w:numId w:val="3"/>
         </w:numPr>
       </w:pPr>
-      <w:bookmarkStart w:id="19" w:name="_Toc132917408"/>
+      <w:bookmarkStart w:id="19" w:name="_Toc132995868"/>
       <w:r>
         <w:t>PyTorch</w:t>
       </w:r>
@@ -4814,7 +4884,7 @@
       <w:pPr>
         <w:pStyle w:val="Heading3"/>
       </w:pPr>
-      <w:bookmarkStart w:id="20" w:name="_Toc132917409"/>
+      <w:bookmarkStart w:id="20" w:name="_Toc132995869"/>
       <w:r>
         <w:t>4.3 Matplotlib</w:t>
       </w:r>
@@ -4848,7 +4918,7 @@
       <w:pPr>
         <w:pStyle w:val="Heading3"/>
       </w:pPr>
-      <w:bookmarkStart w:id="21" w:name="_Toc132917410"/>
+      <w:bookmarkStart w:id="21" w:name="_Toc132995870"/>
       <w:r>
         <w:t>4.4 OpenCV</w:t>
       </w:r>
@@ -4885,7 +4955,7 @@
       <w:pPr>
         <w:pStyle w:val="Heading3"/>
       </w:pPr>
-      <w:bookmarkStart w:id="22" w:name="_Toc132917411"/>
+      <w:bookmarkStart w:id="22" w:name="_Toc132995871"/>
       <w:r>
         <w:t>4.5 YOLOv7</w:t>
       </w:r>
@@ -5073,7 +5143,7 @@
           <w:numId w:val="3"/>
         </w:numPr>
       </w:pPr>
-      <w:bookmarkStart w:id="23" w:name="_Toc132917412"/>
+      <w:bookmarkStart w:id="23" w:name="_Toc132995872"/>
       <w:r>
         <w:lastRenderedPageBreak/>
         <w:t>Abordarea propusa</w:t>
@@ -5085,7 +5155,7 @@
       <w:pPr>
         <w:pStyle w:val="Heading3"/>
       </w:pPr>
-      <w:bookmarkStart w:id="24" w:name="_Toc132917413"/>
+      <w:bookmarkStart w:id="24" w:name="_Toc132995873"/>
       <w:r>
         <w:t>5.1 Descrierea setului de date</w:t>
       </w:r>
@@ -5540,7 +5610,7 @@
       <w:pPr>
         <w:pStyle w:val="Heading3"/>
       </w:pPr>
-      <w:bookmarkStart w:id="25" w:name="_Toc132917414"/>
+      <w:bookmarkStart w:id="25" w:name="_Toc132995874"/>
       <w:r>
         <w:t>5.2 Configurarea modelului YOLO</w:t>
       </w:r>
@@ -5655,7 +5725,7 @@
           <w:shd w:val="clear" w:color="auto" w:fill="FFFFFF"/>
         </w:rPr>
       </w:pPr>
-      <w:bookmarkStart w:id="26" w:name="_Toc132917415"/>
+      <w:bookmarkStart w:id="26" w:name="_Toc132995875"/>
       <w:r>
         <w:rPr>
           <w:shd w:val="clear" w:color="auto" w:fill="FFFFFF"/>
@@ -5884,7 +5954,7 @@
           <w:shd w:val="clear" w:color="auto" w:fill="FFFFFF"/>
         </w:rPr>
       </w:pPr>
-      <w:bookmarkStart w:id="27" w:name="_Toc132917416"/>
+      <w:bookmarkStart w:id="27" w:name="_Toc132995876"/>
       <w:r>
         <w:rPr>
           <w:shd w:val="clear" w:color="auto" w:fill="FFFFFF"/>
@@ -8229,7 +8299,7 @@
           <w:shd w:val="clear" w:color="auto" w:fill="FFFFFF"/>
         </w:rPr>
       </w:pPr>
-      <w:bookmarkStart w:id="28" w:name="_Toc132917417"/>
+      <w:bookmarkStart w:id="28" w:name="_Toc132995877"/>
       <w:r>
         <w:rPr>
           <w:shd w:val="clear" w:color="auto" w:fill="FFFFFF"/>
@@ -8522,7 +8592,7 @@
           <w:shd w:val="clear" w:color="auto" w:fill="FFFFFF"/>
         </w:rPr>
       </w:pPr>
-      <w:bookmarkStart w:id="29" w:name="_Toc132917418"/>
+      <w:bookmarkStart w:id="29" w:name="_Toc132995878"/>
       <w:r>
         <w:rPr>
           <w:shd w:val="clear" w:color="auto" w:fill="FFFFFF"/>
@@ -12888,14 +12958,7 @@
           <w:color w:val="222222"/>
           <w:shd w:val="clear" w:color="auto" w:fill="FFFFFF"/>
         </w:rPr>
-        <w:t xml:space="preserve"> et al., 2014]</w:t>
-      </w:r>
-      <w:r>
-        <w:rPr>
-          <w:color w:val="222222"/>
-          <w:shd w:val="clear" w:color="auto" w:fill="FFFFFF"/>
-        </w:rPr>
-        <w:t xml:space="preserve"> „dropout” presupune in dezactivarea anumitor neuroni pentru a reduce rata de suprainvatare a modelului, cea in care modelul se descurca foarte bine pe datele de </w:t>
+        <w:t xml:space="preserve"> et al., 2014] „dropout” presupune in dezactivarea anumitor neuroni pentru a reduce rata de suprainvatare a modelului, cea in care modelul se descurca foarte bine pe datele de </w:t>
       </w:r>
       <w:r>
         <w:rPr>
@@ -12971,6 +13034,7 @@
       <w:pPr>
         <w:pStyle w:val="BodyText"/>
         <w:spacing w:line="360" w:lineRule="auto"/>
+        <w:jc w:val="center"/>
         <w:rPr>
           <w:shd w:val="clear" w:color="auto" w:fill="FFFFFF"/>
         </w:rPr>
@@ -12981,9 +13045,9 @@
           <w:shd w:val="clear" w:color="auto" w:fill="FFFFFF"/>
         </w:rPr>
         <w:drawing>
-          <wp:inline distT="0" distB="0" distL="0" distR="0" wp14:anchorId="57935C88" wp14:editId="63E1D6F4">
-            <wp:extent cx="5400675" cy="4431323"/>
-            <wp:effectExtent l="0" t="0" r="0" b="7620"/>
+          <wp:inline distT="0" distB="0" distL="0" distR="0" wp14:anchorId="57935C88" wp14:editId="77016336">
+            <wp:extent cx="5936776" cy="4227195"/>
+            <wp:effectExtent l="0" t="0" r="6985" b="1905"/>
             <wp:docPr id="2" name="Picture 2"/>
             <wp:cNvGraphicFramePr>
               <a:graphicFrameLocks xmlns:a="http://schemas.openxmlformats.org/drawingml/2006/main" noChangeAspect="1"/>
@@ -13013,7 +13077,7 @@
                   <pic:spPr bwMode="auto">
                     <a:xfrm>
                       <a:off x="0" y="0"/>
-                      <a:ext cx="5406638" cy="4436215"/>
+                      <a:ext cx="6009577" cy="4279032"/>
                     </a:xfrm>
                     <a:prstGeom prst="rect">
                       <a:avLst/>
@@ -13043,7 +13107,6 @@
         <w:rPr>
           <w:shd w:val="clear" w:color="auto" w:fill="FFFFFF"/>
         </w:rPr>
-        <w:lastRenderedPageBreak/>
         <w:t>Figura 5.</w:t>
       </w:r>
       <w:r>
@@ -13066,6 +13129,7 @@
         <w:rPr>
           <w:shd w:val="clear" w:color="auto" w:fill="FFFFFF"/>
         </w:rPr>
+        <w:lastRenderedPageBreak/>
         <w:t>In figura 5.</w:t>
       </w:r>
       <w:r>
@@ -13099,7 +13163,7 @@
           <w:shd w:val="clear" w:color="auto" w:fill="FFFFFF"/>
         </w:rPr>
       </w:pPr>
-      <w:bookmarkStart w:id="30" w:name="_Toc132917419"/>
+      <w:bookmarkStart w:id="30" w:name="_Toc132995879"/>
       <w:r>
         <w:rPr>
           <w:shd w:val="clear" w:color="auto" w:fill="FFFFFF"/>
@@ -13127,6 +13191,252 @@
           <w:shd w:val="clear" w:color="auto" w:fill="FFFFFF"/>
         </w:rPr>
       </w:pPr>
+      <w:r>
+        <w:rPr>
+          <w:shd w:val="clear" w:color="auto" w:fill="FFFFFF"/>
+        </w:rPr>
+        <w:t xml:space="preserve">Pentru antrenarea modelului ma folosesc de functionalitatea PyTorch pentru antrenarea sa. Pentru antrenare ma folosesc de optimizatorul Adam si functia de pierdere „CrossEntropyLoss” care are formula: </w:t>
+      </w:r>
+      <m:oMath>
+        <m:r>
+          <w:rPr>
+            <w:rFonts w:ascii="Cambria Math" w:hAnsi="Cambria Math"/>
+            <w:shd w:val="clear" w:color="auto" w:fill="FFFFFF"/>
+          </w:rPr>
+          <m:t xml:space="preserve">Loss= </m:t>
+        </m:r>
+        <m:r>
+          <w:rPr>
+            <w:rFonts w:ascii="Cambria Math" w:hAnsi="Cambria Math"/>
+            <w:shd w:val="clear" w:color="auto" w:fill="FFFFFF"/>
+          </w:rPr>
+          <m:t>-</m:t>
+        </m:r>
+        <m:nary>
+          <m:naryPr>
+            <m:chr m:val="∑"/>
+            <m:limLoc m:val="undOvr"/>
+            <m:grow m:val="1"/>
+            <m:ctrlPr>
+              <w:rPr>
+                <w:rFonts w:ascii="Cambria Math" w:hAnsi="Cambria Math"/>
+                <w:i/>
+                <w:shd w:val="clear" w:color="auto" w:fill="FFFFFF"/>
+              </w:rPr>
+            </m:ctrlPr>
+          </m:naryPr>
+          <m:sub>
+            <m:r>
+              <w:rPr>
+                <w:rFonts w:ascii="Cambria Math" w:hAnsi="Cambria Math"/>
+                <w:shd w:val="clear" w:color="auto" w:fill="FFFFFF"/>
+              </w:rPr>
+              <m:t>i=1</m:t>
+            </m:r>
+          </m:sub>
+          <m:sup>
+            <m:r>
+              <w:rPr>
+                <w:rFonts w:ascii="Cambria Math" w:hAnsi="Cambria Math"/>
+                <w:shd w:val="clear" w:color="auto" w:fill="FFFFFF"/>
+              </w:rPr>
+              <m:t>output size</m:t>
+            </m:r>
+          </m:sup>
+          <m:e>
+            <m:sSub>
+              <m:sSubPr>
+                <m:ctrlPr>
+                  <w:rPr>
+                    <w:rFonts w:ascii="Cambria Math" w:hAnsi="Cambria Math"/>
+                    <w:i/>
+                    <w:shd w:val="clear" w:color="auto" w:fill="FFFFFF"/>
+                  </w:rPr>
+                </m:ctrlPr>
+              </m:sSubPr>
+              <m:e>
+                <m:r>
+                  <w:rPr>
+                    <w:rFonts w:ascii="Cambria Math" w:hAnsi="Cambria Math"/>
+                    <w:shd w:val="clear" w:color="auto" w:fill="FFFFFF"/>
+                  </w:rPr>
+                  <m:t>y</m:t>
+                </m:r>
+              </m:e>
+              <m:sub>
+                <m:r>
+                  <w:rPr>
+                    <w:rFonts w:ascii="Cambria Math" w:hAnsi="Cambria Math"/>
+                    <w:shd w:val="clear" w:color="auto" w:fill="FFFFFF"/>
+                  </w:rPr>
+                  <m:t>i</m:t>
+                </m:r>
+              </m:sub>
+            </m:sSub>
+            <m:func>
+              <m:funcPr>
+                <m:ctrlPr>
+                  <w:rPr>
+                    <w:rFonts w:ascii="Cambria Math" w:hAnsi="Cambria Math"/>
+                    <w:i/>
+                    <w:shd w:val="clear" w:color="auto" w:fill="FFFFFF"/>
+                  </w:rPr>
+                </m:ctrlPr>
+              </m:funcPr>
+              <m:fName>
+                <m:r>
+                  <m:rPr>
+                    <m:sty m:val="p"/>
+                  </m:rPr>
+                  <w:rPr>
+                    <w:rFonts w:ascii="Cambria Math" w:hAnsi="Cambria Math"/>
+                    <w:shd w:val="clear" w:color="auto" w:fill="FFFFFF"/>
+                  </w:rPr>
+                  <m:t>log</m:t>
+                </m:r>
+              </m:fName>
+              <m:e>
+                <m:sSub>
+                  <m:sSubPr>
+                    <m:ctrlPr>
+                      <w:rPr>
+                        <w:rFonts w:ascii="Cambria Math" w:hAnsi="Cambria Math"/>
+                        <w:i/>
+                        <w:shd w:val="clear" w:color="auto" w:fill="FFFFFF"/>
+                      </w:rPr>
+                    </m:ctrlPr>
+                  </m:sSubPr>
+                  <m:e>
+                    <m:acc>
+                      <m:accPr>
+                        <m:ctrlPr>
+                          <w:rPr>
+                            <w:rFonts w:ascii="Cambria Math" w:hAnsi="Cambria Math"/>
+                            <w:color w:val="575760"/>
+                            <w:sz w:val="21"/>
+                            <w:szCs w:val="21"/>
+                            <w:shd w:val="clear" w:color="auto" w:fill="FFFFFF"/>
+                          </w:rPr>
+                        </m:ctrlPr>
+                      </m:accPr>
+                      <m:e>
+                        <m:r>
+                          <m:rPr>
+                            <m:sty m:val="p"/>
+                          </m:rPr>
+                          <w:rPr>
+                            <w:rFonts w:ascii="Cambria Math" w:hAnsi="Cambria Math"/>
+                            <w:color w:val="575760"/>
+                            <w:sz w:val="21"/>
+                            <w:szCs w:val="21"/>
+                            <w:shd w:val="clear" w:color="auto" w:fill="FFFFFF"/>
+                          </w:rPr>
+                          <m:t>y</m:t>
+                        </m:r>
+                      </m:e>
+                    </m:acc>
+                  </m:e>
+                  <m:sub>
+                    <m:r>
+                      <w:rPr>
+                        <w:rFonts w:ascii="Cambria Math" w:hAnsi="Cambria Math"/>
+                        <w:shd w:val="clear" w:color="auto" w:fill="FFFFFF"/>
+                      </w:rPr>
+                      <m:t>i</m:t>
+                    </m:r>
+                  </m:sub>
+                </m:sSub>
+              </m:e>
+            </m:func>
+          </m:e>
+        </m:nary>
+      </m:oMath>
+      <w:r>
+        <w:rPr>
+          <w:shd w:val="clear" w:color="auto" w:fill="FFFFFF"/>
+        </w:rPr>
+        <w:t xml:space="preserve">. Din aceasta ecuatie </w:t>
+      </w:r>
+      <m:oMath>
+        <m:sSub>
+          <m:sSubPr>
+            <m:ctrlPr>
+              <w:rPr>
+                <w:rFonts w:ascii="Cambria Math" w:hAnsi="Cambria Math"/>
+                <w:i/>
+                <w:shd w:val="clear" w:color="auto" w:fill="FFFFFF"/>
+              </w:rPr>
+            </m:ctrlPr>
+          </m:sSubPr>
+          <m:e>
+            <m:r>
+              <m:rPr>
+                <m:sty m:val="p"/>
+              </m:rPr>
+              <w:rPr>
+                <w:rFonts w:ascii="Cambria Math" w:hAnsi="Cambria Math"/>
+                <w:color w:val="575760"/>
+                <w:sz w:val="21"/>
+                <w:szCs w:val="21"/>
+                <w:shd w:val="clear" w:color="auto" w:fill="FFFFFF"/>
+              </w:rPr>
+              <m:t>ŷ</m:t>
+            </m:r>
+          </m:e>
+          <m:sub>
+            <m:r>
+              <w:rPr>
+                <w:rFonts w:ascii="Cambria Math" w:hAnsi="Cambria Math"/>
+                <w:shd w:val="clear" w:color="auto" w:fill="FFFFFF"/>
+              </w:rPr>
+              <m:t>i</m:t>
+            </m:r>
+          </m:sub>
+        </m:sSub>
+      </m:oMath>
+      <w:r>
+        <w:rPr>
+          <w:shd w:val="clear" w:color="auto" w:fill="FFFFFF"/>
+        </w:rPr>
+        <w:t xml:space="preserve">simbolizeaza valoarea prezisa de modelul nostru, iar </w:t>
+      </w:r>
+      <m:oMath>
+        <m:sSub>
+          <m:sSubPr>
+            <m:ctrlPr>
+              <w:rPr>
+                <w:rFonts w:ascii="Cambria Math" w:hAnsi="Cambria Math"/>
+                <w:i/>
+                <w:shd w:val="clear" w:color="auto" w:fill="FFFFFF"/>
+              </w:rPr>
+            </m:ctrlPr>
+          </m:sSubPr>
+          <m:e>
+            <m:r>
+              <w:rPr>
+                <w:rFonts w:ascii="Cambria Math" w:hAnsi="Cambria Math"/>
+                <w:shd w:val="clear" w:color="auto" w:fill="FFFFFF"/>
+              </w:rPr>
+              <m:t>y</m:t>
+            </m:r>
+          </m:e>
+          <m:sub>
+            <m:r>
+              <w:rPr>
+                <w:rFonts w:ascii="Cambria Math" w:hAnsi="Cambria Math"/>
+                <w:shd w:val="clear" w:color="auto" w:fill="FFFFFF"/>
+              </w:rPr>
+              <m:t>i</m:t>
+            </m:r>
+          </m:sub>
+        </m:sSub>
+      </m:oMath>
+      <w:r>
+        <w:rPr>
+          <w:shd w:val="clear" w:color="auto" w:fill="FFFFFF"/>
+        </w:rPr>
+        <w:t xml:space="preserve"> reprezinta valoarea reala a acelei clase.</w:t>
+      </w:r>
     </w:p>
     <w:p>
       <w:pPr>
@@ -13137,6 +13447,3017 @@
           <w:shd w:val="clear" w:color="auto" w:fill="FFFFFF"/>
         </w:rPr>
       </w:pPr>
+      <w:r>
+        <w:rPr>
+          <w:shd w:val="clear" w:color="auto" w:fill="FFFFFF"/>
+        </w:rPr>
+        <w:t>Codul pentru antrenarea modelului:</w:t>
+      </w:r>
+    </w:p>
+    <w:p>
+      <w:pPr>
+        <w:widowControl/>
+        <w:shd w:val="clear" w:color="auto" w:fill="1E1E1E"/>
+        <w:autoSpaceDE/>
+        <w:autoSpaceDN/>
+        <w:spacing w:line="285" w:lineRule="atLeast"/>
+        <w:rPr>
+          <w:rFonts w:ascii="Consolas" w:hAnsi="Consolas"/>
+          <w:color w:val="D4D4D4"/>
+          <w:sz w:val="21"/>
+          <w:szCs w:val="21"/>
+          <w:lang w:val="en-US"/>
+        </w:rPr>
+      </w:pPr>
+      <w:r>
+        <w:rPr>
+          <w:rFonts w:ascii="Consolas" w:hAnsi="Consolas"/>
+          <w:color w:val="C586C0"/>
+          <w:sz w:val="21"/>
+          <w:szCs w:val="21"/>
+          <w:lang w:val="en-US"/>
+        </w:rPr>
+        <w:t>for</w:t>
+      </w:r>
+      <w:r>
+        <w:rPr>
+          <w:rFonts w:ascii="Consolas" w:hAnsi="Consolas"/>
+          <w:color w:val="D4D4D4"/>
+          <w:sz w:val="21"/>
+          <w:szCs w:val="21"/>
+          <w:lang w:val="en-US"/>
+        </w:rPr>
+        <w:t xml:space="preserve"> </w:t>
+      </w:r>
+      <w:r>
+        <w:rPr>
+          <w:rFonts w:ascii="Consolas" w:hAnsi="Consolas"/>
+          <w:color w:val="9CDCFE"/>
+          <w:sz w:val="21"/>
+          <w:szCs w:val="21"/>
+          <w:lang w:val="en-US"/>
+        </w:rPr>
+        <w:t>epoch</w:t>
+      </w:r>
+      <w:r>
+        <w:rPr>
+          <w:rFonts w:ascii="Consolas" w:hAnsi="Consolas"/>
+          <w:color w:val="D4D4D4"/>
+          <w:sz w:val="21"/>
+          <w:szCs w:val="21"/>
+          <w:lang w:val="en-US"/>
+        </w:rPr>
+        <w:t xml:space="preserve"> </w:t>
+      </w:r>
+      <w:r>
+        <w:rPr>
+          <w:rFonts w:ascii="Consolas" w:hAnsi="Consolas"/>
+          <w:color w:val="C586C0"/>
+          <w:sz w:val="21"/>
+          <w:szCs w:val="21"/>
+          <w:lang w:val="en-US"/>
+        </w:rPr>
+        <w:t>in</w:t>
+      </w:r>
+      <w:r>
+        <w:rPr>
+          <w:rFonts w:ascii="Consolas" w:hAnsi="Consolas"/>
+          <w:color w:val="D4D4D4"/>
+          <w:sz w:val="21"/>
+          <w:szCs w:val="21"/>
+          <w:lang w:val="en-US"/>
+        </w:rPr>
+        <w:t xml:space="preserve"> </w:t>
+      </w:r>
+      <w:r>
+        <w:rPr>
+          <w:rFonts w:ascii="Consolas" w:hAnsi="Consolas"/>
+          <w:color w:val="4EC9B0"/>
+          <w:sz w:val="21"/>
+          <w:szCs w:val="21"/>
+          <w:lang w:val="en-US"/>
+        </w:rPr>
+        <w:t>range</w:t>
+      </w:r>
+      <w:r>
+        <w:rPr>
+          <w:rFonts w:ascii="Consolas" w:hAnsi="Consolas"/>
+          <w:color w:val="D4D4D4"/>
+          <w:sz w:val="21"/>
+          <w:szCs w:val="21"/>
+          <w:lang w:val="en-US"/>
+        </w:rPr>
+        <w:t>(</w:t>
+      </w:r>
+      <w:proofErr w:type="spellStart"/>
+      <w:r>
+        <w:rPr>
+          <w:rFonts w:ascii="Consolas" w:hAnsi="Consolas"/>
+          <w:color w:val="9CDCFE"/>
+          <w:sz w:val="21"/>
+          <w:szCs w:val="21"/>
+          <w:lang w:val="en-US"/>
+        </w:rPr>
+        <w:t>num_epochs</w:t>
+      </w:r>
+      <w:proofErr w:type="spellEnd"/>
+      <w:r>
+        <w:rPr>
+          <w:rFonts w:ascii="Consolas" w:hAnsi="Consolas"/>
+          <w:color w:val="D4D4D4"/>
+          <w:sz w:val="21"/>
+          <w:szCs w:val="21"/>
+          <w:lang w:val="en-US"/>
+        </w:rPr>
+        <w:t>):</w:t>
+      </w:r>
+    </w:p>
+    <w:p>
+      <w:pPr>
+        <w:widowControl/>
+        <w:shd w:val="clear" w:color="auto" w:fill="1E1E1E"/>
+        <w:autoSpaceDE/>
+        <w:autoSpaceDN/>
+        <w:spacing w:line="285" w:lineRule="atLeast"/>
+        <w:rPr>
+          <w:rFonts w:ascii="Consolas" w:hAnsi="Consolas"/>
+          <w:color w:val="D4D4D4"/>
+          <w:sz w:val="21"/>
+          <w:szCs w:val="21"/>
+          <w:lang w:val="en-US"/>
+        </w:rPr>
+      </w:pPr>
+      <w:r>
+        <w:rPr>
+          <w:rFonts w:ascii="Consolas" w:hAnsi="Consolas"/>
+          <w:color w:val="D4D4D4"/>
+          <w:sz w:val="21"/>
+          <w:szCs w:val="21"/>
+          <w:lang w:val="en-US"/>
+        </w:rPr>
+        <w:t xml:space="preserve">    </w:t>
+      </w:r>
+      <w:proofErr w:type="spellStart"/>
+      <w:r>
+        <w:rPr>
+          <w:rFonts w:ascii="Consolas" w:hAnsi="Consolas"/>
+          <w:color w:val="9CDCFE"/>
+          <w:sz w:val="21"/>
+          <w:szCs w:val="21"/>
+          <w:lang w:val="en-US"/>
+        </w:rPr>
+        <w:t>time_begin</w:t>
+      </w:r>
+      <w:proofErr w:type="spellEnd"/>
+      <w:r>
+        <w:rPr>
+          <w:rFonts w:ascii="Consolas" w:hAnsi="Consolas"/>
+          <w:color w:val="D4D4D4"/>
+          <w:sz w:val="21"/>
+          <w:szCs w:val="21"/>
+          <w:lang w:val="en-US"/>
+        </w:rPr>
+        <w:t xml:space="preserve"> = </w:t>
+      </w:r>
+      <w:proofErr w:type="spellStart"/>
+      <w:proofErr w:type="gramStart"/>
+      <w:r>
+        <w:rPr>
+          <w:rFonts w:ascii="Consolas" w:hAnsi="Consolas"/>
+          <w:color w:val="4EC9B0"/>
+          <w:sz w:val="21"/>
+          <w:szCs w:val="21"/>
+          <w:lang w:val="en-US"/>
+        </w:rPr>
+        <w:t>time</w:t>
+      </w:r>
+      <w:r>
+        <w:rPr>
+          <w:rFonts w:ascii="Consolas" w:hAnsi="Consolas"/>
+          <w:color w:val="D4D4D4"/>
+          <w:sz w:val="21"/>
+          <w:szCs w:val="21"/>
+          <w:lang w:val="en-US"/>
+        </w:rPr>
+        <w:t>.</w:t>
+      </w:r>
+      <w:r>
+        <w:rPr>
+          <w:rFonts w:ascii="Consolas" w:hAnsi="Consolas"/>
+          <w:color w:val="DCDCAA"/>
+          <w:sz w:val="21"/>
+          <w:szCs w:val="21"/>
+          <w:lang w:val="en-US"/>
+        </w:rPr>
+        <w:t>perf</w:t>
+      </w:r>
+      <w:proofErr w:type="gramEnd"/>
+      <w:r>
+        <w:rPr>
+          <w:rFonts w:ascii="Consolas" w:hAnsi="Consolas"/>
+          <w:color w:val="DCDCAA"/>
+          <w:sz w:val="21"/>
+          <w:szCs w:val="21"/>
+          <w:lang w:val="en-US"/>
+        </w:rPr>
+        <w:t>_counter</w:t>
+      </w:r>
+      <w:proofErr w:type="spellEnd"/>
+      <w:r>
+        <w:rPr>
+          <w:rFonts w:ascii="Consolas" w:hAnsi="Consolas"/>
+          <w:color w:val="D4D4D4"/>
+          <w:sz w:val="21"/>
+          <w:szCs w:val="21"/>
+          <w:lang w:val="en-US"/>
+        </w:rPr>
+        <w:t>()</w:t>
+      </w:r>
+    </w:p>
+    <w:p>
+      <w:pPr>
+        <w:widowControl/>
+        <w:shd w:val="clear" w:color="auto" w:fill="1E1E1E"/>
+        <w:autoSpaceDE/>
+        <w:autoSpaceDN/>
+        <w:spacing w:line="285" w:lineRule="atLeast"/>
+        <w:rPr>
+          <w:rFonts w:ascii="Consolas" w:hAnsi="Consolas"/>
+          <w:color w:val="D4D4D4"/>
+          <w:sz w:val="21"/>
+          <w:szCs w:val="21"/>
+          <w:lang w:val="en-US"/>
+        </w:rPr>
+      </w:pPr>
+      <w:r>
+        <w:rPr>
+          <w:rFonts w:ascii="Consolas" w:hAnsi="Consolas"/>
+          <w:color w:val="D4D4D4"/>
+          <w:sz w:val="21"/>
+          <w:szCs w:val="21"/>
+          <w:lang w:val="en-US"/>
+        </w:rPr>
+        <w:t xml:space="preserve">    </w:t>
+      </w:r>
+      <w:proofErr w:type="spellStart"/>
+      <w:proofErr w:type="gramStart"/>
+      <w:r>
+        <w:rPr>
+          <w:rFonts w:ascii="Consolas" w:hAnsi="Consolas"/>
+          <w:color w:val="9CDCFE"/>
+          <w:sz w:val="21"/>
+          <w:szCs w:val="21"/>
+          <w:lang w:val="en-US"/>
+        </w:rPr>
+        <w:t>model</w:t>
+      </w:r>
+      <w:r>
+        <w:rPr>
+          <w:rFonts w:ascii="Consolas" w:hAnsi="Consolas"/>
+          <w:color w:val="D4D4D4"/>
+          <w:sz w:val="21"/>
+          <w:szCs w:val="21"/>
+          <w:lang w:val="en-US"/>
+        </w:rPr>
+        <w:t>.</w:t>
+      </w:r>
+      <w:r>
+        <w:rPr>
+          <w:rFonts w:ascii="Consolas" w:hAnsi="Consolas"/>
+          <w:color w:val="DCDCAA"/>
+          <w:sz w:val="21"/>
+          <w:szCs w:val="21"/>
+          <w:lang w:val="en-US"/>
+        </w:rPr>
+        <w:t>train</w:t>
+      </w:r>
+      <w:proofErr w:type="spellEnd"/>
+      <w:proofErr w:type="gramEnd"/>
+      <w:r>
+        <w:rPr>
+          <w:rFonts w:ascii="Consolas" w:hAnsi="Consolas"/>
+          <w:color w:val="D4D4D4"/>
+          <w:sz w:val="21"/>
+          <w:szCs w:val="21"/>
+          <w:lang w:val="en-US"/>
+        </w:rPr>
+        <w:t>()</w:t>
+      </w:r>
+    </w:p>
+    <w:p>
+      <w:pPr>
+        <w:widowControl/>
+        <w:shd w:val="clear" w:color="auto" w:fill="1E1E1E"/>
+        <w:autoSpaceDE/>
+        <w:autoSpaceDN/>
+        <w:spacing w:line="285" w:lineRule="atLeast"/>
+        <w:rPr>
+          <w:rFonts w:ascii="Consolas" w:hAnsi="Consolas"/>
+          <w:color w:val="D4D4D4"/>
+          <w:sz w:val="21"/>
+          <w:szCs w:val="21"/>
+          <w:lang w:val="en-US"/>
+        </w:rPr>
+      </w:pPr>
+      <w:r>
+        <w:rPr>
+          <w:rFonts w:ascii="Consolas" w:hAnsi="Consolas"/>
+          <w:color w:val="D4D4D4"/>
+          <w:sz w:val="21"/>
+          <w:szCs w:val="21"/>
+          <w:lang w:val="en-US"/>
+        </w:rPr>
+        <w:t xml:space="preserve">    </w:t>
+      </w:r>
+      <w:proofErr w:type="spellStart"/>
+      <w:r>
+        <w:rPr>
+          <w:rFonts w:ascii="Consolas" w:hAnsi="Consolas"/>
+          <w:color w:val="9CDCFE"/>
+          <w:sz w:val="21"/>
+          <w:szCs w:val="21"/>
+          <w:lang w:val="en-US"/>
+        </w:rPr>
+        <w:t>total_loss</w:t>
+      </w:r>
+      <w:proofErr w:type="spellEnd"/>
+      <w:r>
+        <w:rPr>
+          <w:rFonts w:ascii="Consolas" w:hAnsi="Consolas"/>
+          <w:color w:val="D4D4D4"/>
+          <w:sz w:val="21"/>
+          <w:szCs w:val="21"/>
+          <w:lang w:val="en-US"/>
+        </w:rPr>
+        <w:t xml:space="preserve"> = </w:t>
+      </w:r>
+      <w:r>
+        <w:rPr>
+          <w:rFonts w:ascii="Consolas" w:hAnsi="Consolas"/>
+          <w:color w:val="B5CEA8"/>
+          <w:sz w:val="21"/>
+          <w:szCs w:val="21"/>
+          <w:lang w:val="en-US"/>
+        </w:rPr>
+        <w:t>0</w:t>
+      </w:r>
+    </w:p>
+    <w:p>
+      <w:pPr>
+        <w:widowControl/>
+        <w:shd w:val="clear" w:color="auto" w:fill="1E1E1E"/>
+        <w:autoSpaceDE/>
+        <w:autoSpaceDN/>
+        <w:spacing w:line="285" w:lineRule="atLeast"/>
+        <w:rPr>
+          <w:rFonts w:ascii="Consolas" w:hAnsi="Consolas"/>
+          <w:color w:val="D4D4D4"/>
+          <w:sz w:val="21"/>
+          <w:szCs w:val="21"/>
+          <w:lang w:val="en-US"/>
+        </w:rPr>
+      </w:pPr>
+      <w:r>
+        <w:rPr>
+          <w:rFonts w:ascii="Consolas" w:hAnsi="Consolas"/>
+          <w:color w:val="D4D4D4"/>
+          <w:sz w:val="21"/>
+          <w:szCs w:val="21"/>
+          <w:lang w:val="en-US"/>
+        </w:rPr>
+        <w:t xml:space="preserve">    </w:t>
+      </w:r>
+      <w:proofErr w:type="spellStart"/>
+      <w:proofErr w:type="gramStart"/>
+      <w:r>
+        <w:rPr>
+          <w:rFonts w:ascii="Consolas" w:hAnsi="Consolas"/>
+          <w:color w:val="9CDCFE"/>
+          <w:sz w:val="21"/>
+          <w:szCs w:val="21"/>
+          <w:lang w:val="en-US"/>
+        </w:rPr>
+        <w:t>epochs</w:t>
+      </w:r>
+      <w:r>
+        <w:rPr>
+          <w:rFonts w:ascii="Consolas" w:hAnsi="Consolas"/>
+          <w:color w:val="D4D4D4"/>
+          <w:sz w:val="21"/>
+          <w:szCs w:val="21"/>
+          <w:lang w:val="en-US"/>
+        </w:rPr>
+        <w:t>.</w:t>
+      </w:r>
+      <w:r>
+        <w:rPr>
+          <w:rFonts w:ascii="Consolas" w:hAnsi="Consolas"/>
+          <w:color w:val="DCDCAA"/>
+          <w:sz w:val="21"/>
+          <w:szCs w:val="21"/>
+          <w:lang w:val="en-US"/>
+        </w:rPr>
+        <w:t>append</w:t>
+      </w:r>
+      <w:proofErr w:type="spellEnd"/>
+      <w:proofErr w:type="gramEnd"/>
+      <w:r>
+        <w:rPr>
+          <w:rFonts w:ascii="Consolas" w:hAnsi="Consolas"/>
+          <w:color w:val="D4D4D4"/>
+          <w:sz w:val="21"/>
+          <w:szCs w:val="21"/>
+          <w:lang w:val="en-US"/>
+        </w:rPr>
+        <w:t>(</w:t>
+      </w:r>
+      <w:r>
+        <w:rPr>
+          <w:rFonts w:ascii="Consolas" w:hAnsi="Consolas"/>
+          <w:color w:val="9CDCFE"/>
+          <w:sz w:val="21"/>
+          <w:szCs w:val="21"/>
+          <w:lang w:val="en-US"/>
+        </w:rPr>
+        <w:t>epoch</w:t>
+      </w:r>
+      <w:r>
+        <w:rPr>
+          <w:rFonts w:ascii="Consolas" w:hAnsi="Consolas"/>
+          <w:color w:val="D4D4D4"/>
+          <w:sz w:val="21"/>
+          <w:szCs w:val="21"/>
+          <w:lang w:val="en-US"/>
+        </w:rPr>
+        <w:t>)</w:t>
+      </w:r>
+    </w:p>
+    <w:p>
+      <w:pPr>
+        <w:widowControl/>
+        <w:shd w:val="clear" w:color="auto" w:fill="1E1E1E"/>
+        <w:autoSpaceDE/>
+        <w:autoSpaceDN/>
+        <w:spacing w:line="285" w:lineRule="atLeast"/>
+        <w:rPr>
+          <w:rFonts w:ascii="Consolas" w:hAnsi="Consolas"/>
+          <w:color w:val="D4D4D4"/>
+          <w:sz w:val="21"/>
+          <w:szCs w:val="21"/>
+          <w:lang w:val="en-US"/>
+        </w:rPr>
+      </w:pPr>
+      <w:r>
+        <w:rPr>
+          <w:rFonts w:ascii="Consolas" w:hAnsi="Consolas"/>
+          <w:color w:val="D4D4D4"/>
+          <w:sz w:val="21"/>
+          <w:szCs w:val="21"/>
+          <w:lang w:val="en-US"/>
+        </w:rPr>
+        <w:t xml:space="preserve">    </w:t>
+      </w:r>
+      <w:r>
+        <w:rPr>
+          <w:rFonts w:ascii="Consolas" w:hAnsi="Consolas"/>
+          <w:color w:val="C586C0"/>
+          <w:sz w:val="21"/>
+          <w:szCs w:val="21"/>
+          <w:lang w:val="en-US"/>
+        </w:rPr>
+        <w:t>for</w:t>
+      </w:r>
+      <w:r>
+        <w:rPr>
+          <w:rFonts w:ascii="Consolas" w:hAnsi="Consolas"/>
+          <w:color w:val="D4D4D4"/>
+          <w:sz w:val="21"/>
+          <w:szCs w:val="21"/>
+          <w:lang w:val="en-US"/>
+        </w:rPr>
+        <w:t xml:space="preserve"> </w:t>
+      </w:r>
+      <w:r>
+        <w:rPr>
+          <w:rFonts w:ascii="Consolas" w:hAnsi="Consolas"/>
+          <w:color w:val="4FC1FF"/>
+          <w:sz w:val="21"/>
+          <w:szCs w:val="21"/>
+          <w:lang w:val="en-US"/>
+        </w:rPr>
+        <w:t>X</w:t>
+      </w:r>
+      <w:r>
+        <w:rPr>
+          <w:rFonts w:ascii="Consolas" w:hAnsi="Consolas"/>
+          <w:color w:val="D4D4D4"/>
+          <w:sz w:val="21"/>
+          <w:szCs w:val="21"/>
+          <w:lang w:val="en-US"/>
+        </w:rPr>
+        <w:t xml:space="preserve">, </w:t>
+      </w:r>
+      <w:r>
+        <w:rPr>
+          <w:rFonts w:ascii="Consolas" w:hAnsi="Consolas"/>
+          <w:color w:val="9CDCFE"/>
+          <w:sz w:val="21"/>
+          <w:szCs w:val="21"/>
+          <w:lang w:val="en-US"/>
+        </w:rPr>
+        <w:t>y</w:t>
+      </w:r>
+      <w:r>
+        <w:rPr>
+          <w:rFonts w:ascii="Consolas" w:hAnsi="Consolas"/>
+          <w:color w:val="D4D4D4"/>
+          <w:sz w:val="21"/>
+          <w:szCs w:val="21"/>
+          <w:lang w:val="en-US"/>
+        </w:rPr>
+        <w:t xml:space="preserve"> </w:t>
+      </w:r>
+      <w:r>
+        <w:rPr>
+          <w:rFonts w:ascii="Consolas" w:hAnsi="Consolas"/>
+          <w:color w:val="C586C0"/>
+          <w:sz w:val="21"/>
+          <w:szCs w:val="21"/>
+          <w:lang w:val="en-US"/>
+        </w:rPr>
+        <w:t>in</w:t>
+      </w:r>
+      <w:r>
+        <w:rPr>
+          <w:rFonts w:ascii="Consolas" w:hAnsi="Consolas"/>
+          <w:color w:val="D4D4D4"/>
+          <w:sz w:val="21"/>
+          <w:szCs w:val="21"/>
+          <w:lang w:val="en-US"/>
+        </w:rPr>
+        <w:t xml:space="preserve"> </w:t>
+      </w:r>
+      <w:proofErr w:type="spellStart"/>
+      <w:r>
+        <w:rPr>
+          <w:rFonts w:ascii="Consolas" w:hAnsi="Consolas"/>
+          <w:color w:val="9CDCFE"/>
+          <w:sz w:val="21"/>
+          <w:szCs w:val="21"/>
+          <w:lang w:val="en-US"/>
+        </w:rPr>
+        <w:t>train_loader</w:t>
+      </w:r>
+      <w:proofErr w:type="spellEnd"/>
+      <w:r>
+        <w:rPr>
+          <w:rFonts w:ascii="Consolas" w:hAnsi="Consolas"/>
+          <w:color w:val="D4D4D4"/>
+          <w:sz w:val="21"/>
+          <w:szCs w:val="21"/>
+          <w:lang w:val="en-US"/>
+        </w:rPr>
+        <w:t>:</w:t>
+      </w:r>
+    </w:p>
+    <w:p>
+      <w:pPr>
+        <w:widowControl/>
+        <w:shd w:val="clear" w:color="auto" w:fill="1E1E1E"/>
+        <w:autoSpaceDE/>
+        <w:autoSpaceDN/>
+        <w:spacing w:line="285" w:lineRule="atLeast"/>
+        <w:rPr>
+          <w:rFonts w:ascii="Consolas" w:hAnsi="Consolas"/>
+          <w:color w:val="D4D4D4"/>
+          <w:sz w:val="21"/>
+          <w:szCs w:val="21"/>
+          <w:lang w:val="en-US"/>
+        </w:rPr>
+      </w:pPr>
+      <w:r>
+        <w:rPr>
+          <w:rFonts w:ascii="Consolas" w:hAnsi="Consolas"/>
+          <w:color w:val="D4D4D4"/>
+          <w:sz w:val="21"/>
+          <w:szCs w:val="21"/>
+          <w:lang w:val="en-US"/>
+        </w:rPr>
+        <w:t xml:space="preserve">        </w:t>
+      </w:r>
+      <w:r>
+        <w:rPr>
+          <w:rFonts w:ascii="Consolas" w:hAnsi="Consolas"/>
+          <w:color w:val="9CDCFE"/>
+          <w:sz w:val="21"/>
+          <w:szCs w:val="21"/>
+          <w:lang w:val="en-US"/>
+        </w:rPr>
+        <w:t>output</w:t>
+      </w:r>
+      <w:r>
+        <w:rPr>
+          <w:rFonts w:ascii="Consolas" w:hAnsi="Consolas"/>
+          <w:color w:val="D4D4D4"/>
+          <w:sz w:val="21"/>
+          <w:szCs w:val="21"/>
+          <w:lang w:val="en-US"/>
+        </w:rPr>
+        <w:t xml:space="preserve"> = </w:t>
+      </w:r>
+      <w:r>
+        <w:rPr>
+          <w:rFonts w:ascii="Consolas" w:hAnsi="Consolas"/>
+          <w:color w:val="9CDCFE"/>
+          <w:sz w:val="21"/>
+          <w:szCs w:val="21"/>
+          <w:lang w:val="en-US"/>
+        </w:rPr>
+        <w:t>model</w:t>
+      </w:r>
+      <w:r>
+        <w:rPr>
+          <w:rFonts w:ascii="Consolas" w:hAnsi="Consolas"/>
+          <w:color w:val="D4D4D4"/>
+          <w:sz w:val="21"/>
+          <w:szCs w:val="21"/>
+          <w:lang w:val="en-US"/>
+        </w:rPr>
+        <w:t>(</w:t>
+      </w:r>
+      <w:r>
+        <w:rPr>
+          <w:rFonts w:ascii="Consolas" w:hAnsi="Consolas"/>
+          <w:color w:val="4FC1FF"/>
+          <w:sz w:val="21"/>
+          <w:szCs w:val="21"/>
+          <w:lang w:val="en-US"/>
+        </w:rPr>
+        <w:t>X</w:t>
+      </w:r>
+      <w:r>
+        <w:rPr>
+          <w:rFonts w:ascii="Consolas" w:hAnsi="Consolas"/>
+          <w:color w:val="D4D4D4"/>
+          <w:sz w:val="21"/>
+          <w:szCs w:val="21"/>
+          <w:lang w:val="en-US"/>
+        </w:rPr>
+        <w:t>)</w:t>
+      </w:r>
+    </w:p>
+    <w:p>
+      <w:pPr>
+        <w:widowControl/>
+        <w:shd w:val="clear" w:color="auto" w:fill="1E1E1E"/>
+        <w:autoSpaceDE/>
+        <w:autoSpaceDN/>
+        <w:spacing w:line="285" w:lineRule="atLeast"/>
+        <w:rPr>
+          <w:rFonts w:ascii="Consolas" w:hAnsi="Consolas"/>
+          <w:color w:val="D4D4D4"/>
+          <w:sz w:val="21"/>
+          <w:szCs w:val="21"/>
+          <w:lang w:val="en-US"/>
+        </w:rPr>
+      </w:pPr>
+      <w:r>
+        <w:rPr>
+          <w:rFonts w:ascii="Consolas" w:hAnsi="Consolas"/>
+          <w:color w:val="D4D4D4"/>
+          <w:sz w:val="21"/>
+          <w:szCs w:val="21"/>
+          <w:lang w:val="en-US"/>
+        </w:rPr>
+        <w:t xml:space="preserve">        </w:t>
+      </w:r>
+      <w:r>
+        <w:rPr>
+          <w:rFonts w:ascii="Consolas" w:hAnsi="Consolas"/>
+          <w:color w:val="9CDCFE"/>
+          <w:sz w:val="21"/>
+          <w:szCs w:val="21"/>
+          <w:lang w:val="en-US"/>
+        </w:rPr>
+        <w:t>loss</w:t>
+      </w:r>
+      <w:r>
+        <w:rPr>
+          <w:rFonts w:ascii="Consolas" w:hAnsi="Consolas"/>
+          <w:color w:val="D4D4D4"/>
+          <w:sz w:val="21"/>
+          <w:szCs w:val="21"/>
+          <w:lang w:val="en-US"/>
+        </w:rPr>
+        <w:t xml:space="preserve"> = </w:t>
+      </w:r>
+      <w:proofErr w:type="spellStart"/>
+      <w:r>
+        <w:rPr>
+          <w:rFonts w:ascii="Consolas" w:hAnsi="Consolas"/>
+          <w:color w:val="9CDCFE"/>
+          <w:sz w:val="21"/>
+          <w:szCs w:val="21"/>
+          <w:lang w:val="en-US"/>
+        </w:rPr>
+        <w:t>loss_</w:t>
+      </w:r>
+      <w:proofErr w:type="gramStart"/>
+      <w:r>
+        <w:rPr>
+          <w:rFonts w:ascii="Consolas" w:hAnsi="Consolas"/>
+          <w:color w:val="9CDCFE"/>
+          <w:sz w:val="21"/>
+          <w:szCs w:val="21"/>
+          <w:lang w:val="en-US"/>
+        </w:rPr>
+        <w:t>function</w:t>
+      </w:r>
+      <w:proofErr w:type="spellEnd"/>
+      <w:r>
+        <w:rPr>
+          <w:rFonts w:ascii="Consolas" w:hAnsi="Consolas"/>
+          <w:color w:val="D4D4D4"/>
+          <w:sz w:val="21"/>
+          <w:szCs w:val="21"/>
+          <w:lang w:val="en-US"/>
+        </w:rPr>
+        <w:t>(</w:t>
+      </w:r>
+      <w:proofErr w:type="gramEnd"/>
+      <w:r>
+        <w:rPr>
+          <w:rFonts w:ascii="Consolas" w:hAnsi="Consolas"/>
+          <w:color w:val="9CDCFE"/>
+          <w:sz w:val="21"/>
+          <w:szCs w:val="21"/>
+          <w:lang w:val="en-US"/>
+        </w:rPr>
+        <w:t>output</w:t>
+      </w:r>
+      <w:r>
+        <w:rPr>
+          <w:rFonts w:ascii="Consolas" w:hAnsi="Consolas"/>
+          <w:color w:val="D4D4D4"/>
+          <w:sz w:val="21"/>
+          <w:szCs w:val="21"/>
+          <w:lang w:val="en-US"/>
+        </w:rPr>
+        <w:t xml:space="preserve">, </w:t>
+      </w:r>
+      <w:r>
+        <w:rPr>
+          <w:rFonts w:ascii="Consolas" w:hAnsi="Consolas"/>
+          <w:color w:val="9CDCFE"/>
+          <w:sz w:val="21"/>
+          <w:szCs w:val="21"/>
+          <w:lang w:val="en-US"/>
+        </w:rPr>
+        <w:t>y</w:t>
+      </w:r>
+      <w:r>
+        <w:rPr>
+          <w:rFonts w:ascii="Consolas" w:hAnsi="Consolas"/>
+          <w:color w:val="D4D4D4"/>
+          <w:sz w:val="21"/>
+          <w:szCs w:val="21"/>
+          <w:lang w:val="en-US"/>
+        </w:rPr>
+        <w:t>)</w:t>
+      </w:r>
+    </w:p>
+    <w:p>
+      <w:pPr>
+        <w:widowControl/>
+        <w:shd w:val="clear" w:color="auto" w:fill="1E1E1E"/>
+        <w:autoSpaceDE/>
+        <w:autoSpaceDN/>
+        <w:spacing w:line="285" w:lineRule="atLeast"/>
+        <w:rPr>
+          <w:rFonts w:ascii="Consolas" w:hAnsi="Consolas"/>
+          <w:color w:val="D4D4D4"/>
+          <w:sz w:val="21"/>
+          <w:szCs w:val="21"/>
+          <w:lang w:val="en-US"/>
+        </w:rPr>
+      </w:pPr>
+    </w:p>
+    <w:p>
+      <w:pPr>
+        <w:widowControl/>
+        <w:shd w:val="clear" w:color="auto" w:fill="1E1E1E"/>
+        <w:autoSpaceDE/>
+        <w:autoSpaceDN/>
+        <w:spacing w:line="285" w:lineRule="atLeast"/>
+        <w:rPr>
+          <w:rFonts w:ascii="Consolas" w:hAnsi="Consolas"/>
+          <w:color w:val="D4D4D4"/>
+          <w:sz w:val="21"/>
+          <w:szCs w:val="21"/>
+          <w:lang w:val="en-US"/>
+        </w:rPr>
+      </w:pPr>
+      <w:r>
+        <w:rPr>
+          <w:rFonts w:ascii="Consolas" w:hAnsi="Consolas"/>
+          <w:color w:val="D4D4D4"/>
+          <w:sz w:val="21"/>
+          <w:szCs w:val="21"/>
+          <w:lang w:val="en-US"/>
+        </w:rPr>
+        <w:t xml:space="preserve">        </w:t>
+      </w:r>
+      <w:proofErr w:type="spellStart"/>
+      <w:proofErr w:type="gramStart"/>
+      <w:r>
+        <w:rPr>
+          <w:rFonts w:ascii="Consolas" w:hAnsi="Consolas"/>
+          <w:color w:val="9CDCFE"/>
+          <w:sz w:val="21"/>
+          <w:szCs w:val="21"/>
+          <w:lang w:val="en-US"/>
+        </w:rPr>
+        <w:t>optimizer</w:t>
+      </w:r>
+      <w:r>
+        <w:rPr>
+          <w:rFonts w:ascii="Consolas" w:hAnsi="Consolas"/>
+          <w:color w:val="D4D4D4"/>
+          <w:sz w:val="21"/>
+          <w:szCs w:val="21"/>
+          <w:lang w:val="en-US"/>
+        </w:rPr>
+        <w:t>.</w:t>
+      </w:r>
+      <w:r>
+        <w:rPr>
+          <w:rFonts w:ascii="Consolas" w:hAnsi="Consolas"/>
+          <w:color w:val="DCDCAA"/>
+          <w:sz w:val="21"/>
+          <w:szCs w:val="21"/>
+          <w:lang w:val="en-US"/>
+        </w:rPr>
+        <w:t>zero</w:t>
+      </w:r>
+      <w:proofErr w:type="gramEnd"/>
+      <w:r>
+        <w:rPr>
+          <w:rFonts w:ascii="Consolas" w:hAnsi="Consolas"/>
+          <w:color w:val="DCDCAA"/>
+          <w:sz w:val="21"/>
+          <w:szCs w:val="21"/>
+          <w:lang w:val="en-US"/>
+        </w:rPr>
+        <w:t>_grad</w:t>
+      </w:r>
+      <w:proofErr w:type="spellEnd"/>
+      <w:r>
+        <w:rPr>
+          <w:rFonts w:ascii="Consolas" w:hAnsi="Consolas"/>
+          <w:color w:val="D4D4D4"/>
+          <w:sz w:val="21"/>
+          <w:szCs w:val="21"/>
+          <w:lang w:val="en-US"/>
+        </w:rPr>
+        <w:t>()</w:t>
+      </w:r>
+    </w:p>
+    <w:p>
+      <w:pPr>
+        <w:widowControl/>
+        <w:shd w:val="clear" w:color="auto" w:fill="1E1E1E"/>
+        <w:autoSpaceDE/>
+        <w:autoSpaceDN/>
+        <w:spacing w:line="285" w:lineRule="atLeast"/>
+        <w:rPr>
+          <w:rFonts w:ascii="Consolas" w:hAnsi="Consolas"/>
+          <w:color w:val="D4D4D4"/>
+          <w:sz w:val="21"/>
+          <w:szCs w:val="21"/>
+          <w:lang w:val="en-US"/>
+        </w:rPr>
+      </w:pPr>
+      <w:r>
+        <w:rPr>
+          <w:rFonts w:ascii="Consolas" w:hAnsi="Consolas"/>
+          <w:color w:val="D4D4D4"/>
+          <w:sz w:val="21"/>
+          <w:szCs w:val="21"/>
+          <w:lang w:val="en-US"/>
+        </w:rPr>
+        <w:t xml:space="preserve">        </w:t>
+      </w:r>
+      <w:proofErr w:type="spellStart"/>
+      <w:proofErr w:type="gramStart"/>
+      <w:r>
+        <w:rPr>
+          <w:rFonts w:ascii="Consolas" w:hAnsi="Consolas"/>
+          <w:color w:val="9CDCFE"/>
+          <w:sz w:val="21"/>
+          <w:szCs w:val="21"/>
+          <w:lang w:val="en-US"/>
+        </w:rPr>
+        <w:t>loss</w:t>
+      </w:r>
+      <w:r>
+        <w:rPr>
+          <w:rFonts w:ascii="Consolas" w:hAnsi="Consolas"/>
+          <w:color w:val="D4D4D4"/>
+          <w:sz w:val="21"/>
+          <w:szCs w:val="21"/>
+          <w:lang w:val="en-US"/>
+        </w:rPr>
+        <w:t>.backward</w:t>
+      </w:r>
+      <w:proofErr w:type="spellEnd"/>
+      <w:proofErr w:type="gramEnd"/>
+      <w:r>
+        <w:rPr>
+          <w:rFonts w:ascii="Consolas" w:hAnsi="Consolas"/>
+          <w:color w:val="D4D4D4"/>
+          <w:sz w:val="21"/>
+          <w:szCs w:val="21"/>
+          <w:lang w:val="en-US"/>
+        </w:rPr>
+        <w:t>()</w:t>
+      </w:r>
+    </w:p>
+    <w:p>
+      <w:pPr>
+        <w:widowControl/>
+        <w:shd w:val="clear" w:color="auto" w:fill="1E1E1E"/>
+        <w:autoSpaceDE/>
+        <w:autoSpaceDN/>
+        <w:spacing w:line="285" w:lineRule="atLeast"/>
+        <w:rPr>
+          <w:rFonts w:ascii="Consolas" w:hAnsi="Consolas"/>
+          <w:color w:val="D4D4D4"/>
+          <w:sz w:val="21"/>
+          <w:szCs w:val="21"/>
+          <w:lang w:val="en-US"/>
+        </w:rPr>
+      </w:pPr>
+    </w:p>
+    <w:p>
+      <w:pPr>
+        <w:widowControl/>
+        <w:shd w:val="clear" w:color="auto" w:fill="1E1E1E"/>
+        <w:autoSpaceDE/>
+        <w:autoSpaceDN/>
+        <w:spacing w:line="285" w:lineRule="atLeast"/>
+        <w:rPr>
+          <w:rFonts w:ascii="Consolas" w:hAnsi="Consolas"/>
+          <w:color w:val="D4D4D4"/>
+          <w:sz w:val="21"/>
+          <w:szCs w:val="21"/>
+          <w:lang w:val="en-US"/>
+        </w:rPr>
+      </w:pPr>
+      <w:r>
+        <w:rPr>
+          <w:rFonts w:ascii="Consolas" w:hAnsi="Consolas"/>
+          <w:color w:val="D4D4D4"/>
+          <w:sz w:val="21"/>
+          <w:szCs w:val="21"/>
+          <w:lang w:val="en-US"/>
+        </w:rPr>
+        <w:t xml:space="preserve">        </w:t>
+      </w:r>
+      <w:proofErr w:type="spellStart"/>
+      <w:r>
+        <w:rPr>
+          <w:rFonts w:ascii="Consolas" w:hAnsi="Consolas"/>
+          <w:color w:val="4EC9B0"/>
+          <w:sz w:val="21"/>
+          <w:szCs w:val="21"/>
+          <w:lang w:val="en-US"/>
+        </w:rPr>
+        <w:t>torch</w:t>
+      </w:r>
+      <w:r>
+        <w:rPr>
+          <w:rFonts w:ascii="Consolas" w:hAnsi="Consolas"/>
+          <w:color w:val="D4D4D4"/>
+          <w:sz w:val="21"/>
+          <w:szCs w:val="21"/>
+          <w:lang w:val="en-US"/>
+        </w:rPr>
+        <w:t>.</w:t>
+      </w:r>
+      <w:proofErr w:type="gramStart"/>
+      <w:r>
+        <w:rPr>
+          <w:rFonts w:ascii="Consolas" w:hAnsi="Consolas"/>
+          <w:color w:val="4EC9B0"/>
+          <w:sz w:val="21"/>
+          <w:szCs w:val="21"/>
+          <w:lang w:val="en-US"/>
+        </w:rPr>
+        <w:t>nn</w:t>
+      </w:r>
+      <w:r>
+        <w:rPr>
+          <w:rFonts w:ascii="Consolas" w:hAnsi="Consolas"/>
+          <w:color w:val="D4D4D4"/>
+          <w:sz w:val="21"/>
+          <w:szCs w:val="21"/>
+          <w:lang w:val="en-US"/>
+        </w:rPr>
+        <w:t>.</w:t>
+      </w:r>
+      <w:r>
+        <w:rPr>
+          <w:rFonts w:ascii="Consolas" w:hAnsi="Consolas"/>
+          <w:color w:val="4EC9B0"/>
+          <w:sz w:val="21"/>
+          <w:szCs w:val="21"/>
+          <w:lang w:val="en-US"/>
+        </w:rPr>
+        <w:t>utils</w:t>
+      </w:r>
+      <w:proofErr w:type="gramEnd"/>
+      <w:r>
+        <w:rPr>
+          <w:rFonts w:ascii="Consolas" w:hAnsi="Consolas"/>
+          <w:color w:val="D4D4D4"/>
+          <w:sz w:val="21"/>
+          <w:szCs w:val="21"/>
+          <w:lang w:val="en-US"/>
+        </w:rPr>
+        <w:t>.</w:t>
+      </w:r>
+      <w:r>
+        <w:rPr>
+          <w:rFonts w:ascii="Consolas" w:hAnsi="Consolas"/>
+          <w:color w:val="DCDCAA"/>
+          <w:sz w:val="21"/>
+          <w:szCs w:val="21"/>
+          <w:lang w:val="en-US"/>
+        </w:rPr>
+        <w:t>clip_grad_norm</w:t>
+      </w:r>
+      <w:proofErr w:type="spellEnd"/>
+      <w:r>
+        <w:rPr>
+          <w:rFonts w:ascii="Consolas" w:hAnsi="Consolas"/>
+          <w:color w:val="DCDCAA"/>
+          <w:sz w:val="21"/>
+          <w:szCs w:val="21"/>
+          <w:lang w:val="en-US"/>
+        </w:rPr>
+        <w:t>_</w:t>
+      </w:r>
+      <w:r>
+        <w:rPr>
+          <w:rFonts w:ascii="Consolas" w:hAnsi="Consolas"/>
+          <w:color w:val="D4D4D4"/>
+          <w:sz w:val="21"/>
+          <w:szCs w:val="21"/>
+          <w:lang w:val="en-US"/>
+        </w:rPr>
+        <w:t>(</w:t>
+      </w:r>
+      <w:proofErr w:type="spellStart"/>
+      <w:r>
+        <w:rPr>
+          <w:rFonts w:ascii="Consolas" w:hAnsi="Consolas"/>
+          <w:color w:val="9CDCFE"/>
+          <w:sz w:val="21"/>
+          <w:szCs w:val="21"/>
+          <w:lang w:val="en-US"/>
+        </w:rPr>
+        <w:t>model</w:t>
+      </w:r>
+      <w:r>
+        <w:rPr>
+          <w:rFonts w:ascii="Consolas" w:hAnsi="Consolas"/>
+          <w:color w:val="D4D4D4"/>
+          <w:sz w:val="21"/>
+          <w:szCs w:val="21"/>
+          <w:lang w:val="en-US"/>
+        </w:rPr>
+        <w:t>.</w:t>
+      </w:r>
+      <w:r>
+        <w:rPr>
+          <w:rFonts w:ascii="Consolas" w:hAnsi="Consolas"/>
+          <w:color w:val="DCDCAA"/>
+          <w:sz w:val="21"/>
+          <w:szCs w:val="21"/>
+          <w:lang w:val="en-US"/>
+        </w:rPr>
+        <w:t>parameters</w:t>
+      </w:r>
+      <w:proofErr w:type="spellEnd"/>
+      <w:r>
+        <w:rPr>
+          <w:rFonts w:ascii="Consolas" w:hAnsi="Consolas"/>
+          <w:color w:val="D4D4D4"/>
+          <w:sz w:val="21"/>
+          <w:szCs w:val="21"/>
+          <w:lang w:val="en-US"/>
+        </w:rPr>
+        <w:t xml:space="preserve">(), </w:t>
+      </w:r>
+      <w:r>
+        <w:rPr>
+          <w:rFonts w:ascii="Consolas" w:hAnsi="Consolas"/>
+          <w:color w:val="B5CEA8"/>
+          <w:sz w:val="21"/>
+          <w:szCs w:val="21"/>
+          <w:lang w:val="en-US"/>
+        </w:rPr>
+        <w:t>0.5</w:t>
+      </w:r>
+      <w:r>
+        <w:rPr>
+          <w:rFonts w:ascii="Consolas" w:hAnsi="Consolas"/>
+          <w:color w:val="D4D4D4"/>
+          <w:sz w:val="21"/>
+          <w:szCs w:val="21"/>
+          <w:lang w:val="en-US"/>
+        </w:rPr>
+        <w:t>)</w:t>
+      </w:r>
+    </w:p>
+    <w:p>
+      <w:pPr>
+        <w:widowControl/>
+        <w:shd w:val="clear" w:color="auto" w:fill="1E1E1E"/>
+        <w:autoSpaceDE/>
+        <w:autoSpaceDN/>
+        <w:spacing w:line="285" w:lineRule="atLeast"/>
+        <w:rPr>
+          <w:rFonts w:ascii="Consolas" w:hAnsi="Consolas"/>
+          <w:color w:val="D4D4D4"/>
+          <w:sz w:val="21"/>
+          <w:szCs w:val="21"/>
+          <w:lang w:val="en-US"/>
+        </w:rPr>
+      </w:pPr>
+      <w:r>
+        <w:rPr>
+          <w:rFonts w:ascii="Consolas" w:hAnsi="Consolas"/>
+          <w:color w:val="D4D4D4"/>
+          <w:sz w:val="21"/>
+          <w:szCs w:val="21"/>
+          <w:lang w:val="en-US"/>
+        </w:rPr>
+        <w:t xml:space="preserve">        </w:t>
+      </w:r>
+      <w:proofErr w:type="spellStart"/>
+      <w:proofErr w:type="gramStart"/>
+      <w:r>
+        <w:rPr>
+          <w:rFonts w:ascii="Consolas" w:hAnsi="Consolas"/>
+          <w:color w:val="9CDCFE"/>
+          <w:sz w:val="21"/>
+          <w:szCs w:val="21"/>
+          <w:lang w:val="en-US"/>
+        </w:rPr>
+        <w:t>optimizer</w:t>
+      </w:r>
+      <w:r>
+        <w:rPr>
+          <w:rFonts w:ascii="Consolas" w:hAnsi="Consolas"/>
+          <w:color w:val="D4D4D4"/>
+          <w:sz w:val="21"/>
+          <w:szCs w:val="21"/>
+          <w:lang w:val="en-US"/>
+        </w:rPr>
+        <w:t>.</w:t>
+      </w:r>
+      <w:r>
+        <w:rPr>
+          <w:rFonts w:ascii="Consolas" w:hAnsi="Consolas"/>
+          <w:color w:val="DCDCAA"/>
+          <w:sz w:val="21"/>
+          <w:szCs w:val="21"/>
+          <w:lang w:val="en-US"/>
+        </w:rPr>
+        <w:t>step</w:t>
+      </w:r>
+      <w:proofErr w:type="spellEnd"/>
+      <w:proofErr w:type="gramEnd"/>
+      <w:r>
+        <w:rPr>
+          <w:rFonts w:ascii="Consolas" w:hAnsi="Consolas"/>
+          <w:color w:val="D4D4D4"/>
+          <w:sz w:val="21"/>
+          <w:szCs w:val="21"/>
+          <w:lang w:val="en-US"/>
+        </w:rPr>
+        <w:t>()</w:t>
+      </w:r>
+    </w:p>
+    <w:p>
+      <w:pPr>
+        <w:widowControl/>
+        <w:shd w:val="clear" w:color="auto" w:fill="1E1E1E"/>
+        <w:autoSpaceDE/>
+        <w:autoSpaceDN/>
+        <w:spacing w:line="285" w:lineRule="atLeast"/>
+        <w:rPr>
+          <w:rFonts w:ascii="Consolas" w:hAnsi="Consolas"/>
+          <w:color w:val="D4D4D4"/>
+          <w:sz w:val="21"/>
+          <w:szCs w:val="21"/>
+          <w:lang w:val="en-US"/>
+        </w:rPr>
+      </w:pPr>
+    </w:p>
+    <w:p>
+      <w:pPr>
+        <w:widowControl/>
+        <w:shd w:val="clear" w:color="auto" w:fill="1E1E1E"/>
+        <w:autoSpaceDE/>
+        <w:autoSpaceDN/>
+        <w:spacing w:line="285" w:lineRule="atLeast"/>
+        <w:rPr>
+          <w:rFonts w:ascii="Consolas" w:hAnsi="Consolas"/>
+          <w:color w:val="D4D4D4"/>
+          <w:sz w:val="21"/>
+          <w:szCs w:val="21"/>
+          <w:lang w:val="en-US"/>
+        </w:rPr>
+      </w:pPr>
+      <w:r>
+        <w:rPr>
+          <w:rFonts w:ascii="Consolas" w:hAnsi="Consolas"/>
+          <w:color w:val="D4D4D4"/>
+          <w:sz w:val="21"/>
+          <w:szCs w:val="21"/>
+          <w:lang w:val="en-US"/>
+        </w:rPr>
+        <w:t xml:space="preserve">        </w:t>
+      </w:r>
+      <w:proofErr w:type="spellStart"/>
+      <w:r>
+        <w:rPr>
+          <w:rFonts w:ascii="Consolas" w:hAnsi="Consolas"/>
+          <w:color w:val="9CDCFE"/>
+          <w:sz w:val="21"/>
+          <w:szCs w:val="21"/>
+          <w:lang w:val="en-US"/>
+        </w:rPr>
+        <w:t>total_loss</w:t>
+      </w:r>
+      <w:proofErr w:type="spellEnd"/>
+      <w:r>
+        <w:rPr>
+          <w:rFonts w:ascii="Consolas" w:hAnsi="Consolas"/>
+          <w:color w:val="D4D4D4"/>
+          <w:sz w:val="21"/>
+          <w:szCs w:val="21"/>
+          <w:lang w:val="en-US"/>
+        </w:rPr>
+        <w:t xml:space="preserve"> += </w:t>
+      </w:r>
+      <w:proofErr w:type="spellStart"/>
+      <w:proofErr w:type="gramStart"/>
+      <w:r>
+        <w:rPr>
+          <w:rFonts w:ascii="Consolas" w:hAnsi="Consolas"/>
+          <w:color w:val="9CDCFE"/>
+          <w:sz w:val="21"/>
+          <w:szCs w:val="21"/>
+          <w:lang w:val="en-US"/>
+        </w:rPr>
+        <w:t>loss</w:t>
+      </w:r>
+      <w:r>
+        <w:rPr>
+          <w:rFonts w:ascii="Consolas" w:hAnsi="Consolas"/>
+          <w:color w:val="D4D4D4"/>
+          <w:sz w:val="21"/>
+          <w:szCs w:val="21"/>
+          <w:lang w:val="en-US"/>
+        </w:rPr>
+        <w:t>.item</w:t>
+      </w:r>
+      <w:proofErr w:type="spellEnd"/>
+      <w:proofErr w:type="gramEnd"/>
+      <w:r>
+        <w:rPr>
+          <w:rFonts w:ascii="Consolas" w:hAnsi="Consolas"/>
+          <w:color w:val="D4D4D4"/>
+          <w:sz w:val="21"/>
+          <w:szCs w:val="21"/>
+          <w:lang w:val="en-US"/>
+        </w:rPr>
+        <w:t>()</w:t>
+      </w:r>
+    </w:p>
+    <w:p>
+      <w:pPr>
+        <w:widowControl/>
+        <w:shd w:val="clear" w:color="auto" w:fill="1E1E1E"/>
+        <w:autoSpaceDE/>
+        <w:autoSpaceDN/>
+        <w:spacing w:line="285" w:lineRule="atLeast"/>
+        <w:rPr>
+          <w:rFonts w:ascii="Consolas" w:hAnsi="Consolas"/>
+          <w:color w:val="D4D4D4"/>
+          <w:sz w:val="21"/>
+          <w:szCs w:val="21"/>
+          <w:lang w:val="en-US"/>
+        </w:rPr>
+      </w:pPr>
+    </w:p>
+    <w:p>
+      <w:pPr>
+        <w:widowControl/>
+        <w:shd w:val="clear" w:color="auto" w:fill="1E1E1E"/>
+        <w:autoSpaceDE/>
+        <w:autoSpaceDN/>
+        <w:spacing w:line="285" w:lineRule="atLeast"/>
+        <w:rPr>
+          <w:rFonts w:ascii="Consolas" w:hAnsi="Consolas"/>
+          <w:color w:val="D4D4D4"/>
+          <w:sz w:val="21"/>
+          <w:szCs w:val="21"/>
+          <w:lang w:val="en-US"/>
+        </w:rPr>
+      </w:pPr>
+      <w:r>
+        <w:rPr>
+          <w:rFonts w:ascii="Consolas" w:hAnsi="Consolas"/>
+          <w:color w:val="D4D4D4"/>
+          <w:sz w:val="21"/>
+          <w:szCs w:val="21"/>
+          <w:lang w:val="en-US"/>
+        </w:rPr>
+        <w:t xml:space="preserve">    </w:t>
+      </w:r>
+      <w:proofErr w:type="spellStart"/>
+      <w:r>
+        <w:rPr>
+          <w:rFonts w:ascii="Consolas" w:hAnsi="Consolas"/>
+          <w:color w:val="9CDCFE"/>
+          <w:sz w:val="21"/>
+          <w:szCs w:val="21"/>
+          <w:lang w:val="en-US"/>
+        </w:rPr>
+        <w:t>time_end</w:t>
+      </w:r>
+      <w:proofErr w:type="spellEnd"/>
+      <w:r>
+        <w:rPr>
+          <w:rFonts w:ascii="Consolas" w:hAnsi="Consolas"/>
+          <w:color w:val="D4D4D4"/>
+          <w:sz w:val="21"/>
+          <w:szCs w:val="21"/>
+          <w:lang w:val="en-US"/>
+        </w:rPr>
+        <w:t xml:space="preserve"> = </w:t>
+      </w:r>
+      <w:proofErr w:type="spellStart"/>
+      <w:proofErr w:type="gramStart"/>
+      <w:r>
+        <w:rPr>
+          <w:rFonts w:ascii="Consolas" w:hAnsi="Consolas"/>
+          <w:color w:val="4EC9B0"/>
+          <w:sz w:val="21"/>
+          <w:szCs w:val="21"/>
+          <w:lang w:val="en-US"/>
+        </w:rPr>
+        <w:t>time</w:t>
+      </w:r>
+      <w:r>
+        <w:rPr>
+          <w:rFonts w:ascii="Consolas" w:hAnsi="Consolas"/>
+          <w:color w:val="D4D4D4"/>
+          <w:sz w:val="21"/>
+          <w:szCs w:val="21"/>
+          <w:lang w:val="en-US"/>
+        </w:rPr>
+        <w:t>.</w:t>
+      </w:r>
+      <w:r>
+        <w:rPr>
+          <w:rFonts w:ascii="Consolas" w:hAnsi="Consolas"/>
+          <w:color w:val="DCDCAA"/>
+          <w:sz w:val="21"/>
+          <w:szCs w:val="21"/>
+          <w:lang w:val="en-US"/>
+        </w:rPr>
+        <w:t>perf</w:t>
+      </w:r>
+      <w:proofErr w:type="gramEnd"/>
+      <w:r>
+        <w:rPr>
+          <w:rFonts w:ascii="Consolas" w:hAnsi="Consolas"/>
+          <w:color w:val="DCDCAA"/>
+          <w:sz w:val="21"/>
+          <w:szCs w:val="21"/>
+          <w:lang w:val="en-US"/>
+        </w:rPr>
+        <w:t>_counter</w:t>
+      </w:r>
+      <w:proofErr w:type="spellEnd"/>
+      <w:r>
+        <w:rPr>
+          <w:rFonts w:ascii="Consolas" w:hAnsi="Consolas"/>
+          <w:color w:val="D4D4D4"/>
+          <w:sz w:val="21"/>
+          <w:szCs w:val="21"/>
+          <w:lang w:val="en-US"/>
+        </w:rPr>
+        <w:t>()</w:t>
+      </w:r>
+    </w:p>
+    <w:p>
+      <w:pPr>
+        <w:widowControl/>
+        <w:shd w:val="clear" w:color="auto" w:fill="1E1E1E"/>
+        <w:autoSpaceDE/>
+        <w:autoSpaceDN/>
+        <w:spacing w:line="285" w:lineRule="atLeast"/>
+        <w:rPr>
+          <w:rFonts w:ascii="Consolas" w:hAnsi="Consolas"/>
+          <w:color w:val="D4D4D4"/>
+          <w:sz w:val="21"/>
+          <w:szCs w:val="21"/>
+          <w:lang w:val="en-US"/>
+        </w:rPr>
+      </w:pPr>
+    </w:p>
+    <w:p>
+      <w:pPr>
+        <w:widowControl/>
+        <w:shd w:val="clear" w:color="auto" w:fill="1E1E1E"/>
+        <w:autoSpaceDE/>
+        <w:autoSpaceDN/>
+        <w:spacing w:line="285" w:lineRule="atLeast"/>
+        <w:rPr>
+          <w:rFonts w:ascii="Consolas" w:hAnsi="Consolas"/>
+          <w:color w:val="D4D4D4"/>
+          <w:sz w:val="21"/>
+          <w:szCs w:val="21"/>
+          <w:lang w:val="en-US"/>
+        </w:rPr>
+      </w:pPr>
+      <w:r>
+        <w:rPr>
+          <w:rFonts w:ascii="Consolas" w:hAnsi="Consolas"/>
+          <w:color w:val="D4D4D4"/>
+          <w:sz w:val="21"/>
+          <w:szCs w:val="21"/>
+          <w:lang w:val="en-US"/>
+        </w:rPr>
+        <w:t xml:space="preserve">    </w:t>
+      </w:r>
+      <w:proofErr w:type="spellStart"/>
+      <w:r>
+        <w:rPr>
+          <w:rFonts w:ascii="Consolas" w:hAnsi="Consolas"/>
+          <w:color w:val="9CDCFE"/>
+          <w:sz w:val="21"/>
+          <w:szCs w:val="21"/>
+          <w:lang w:val="en-US"/>
+        </w:rPr>
+        <w:t>avg_loss</w:t>
+      </w:r>
+      <w:proofErr w:type="spellEnd"/>
+      <w:r>
+        <w:rPr>
+          <w:rFonts w:ascii="Consolas" w:hAnsi="Consolas"/>
+          <w:color w:val="D4D4D4"/>
+          <w:sz w:val="21"/>
+          <w:szCs w:val="21"/>
+          <w:lang w:val="en-US"/>
+        </w:rPr>
+        <w:t xml:space="preserve"> = </w:t>
+      </w:r>
+      <w:proofErr w:type="spellStart"/>
+      <w:r>
+        <w:rPr>
+          <w:rFonts w:ascii="Consolas" w:hAnsi="Consolas"/>
+          <w:color w:val="9CDCFE"/>
+          <w:sz w:val="21"/>
+          <w:szCs w:val="21"/>
+          <w:lang w:val="en-US"/>
+        </w:rPr>
+        <w:t>total_loss</w:t>
+      </w:r>
+      <w:proofErr w:type="spellEnd"/>
+      <w:r>
+        <w:rPr>
+          <w:rFonts w:ascii="Consolas" w:hAnsi="Consolas"/>
+          <w:color w:val="D4D4D4"/>
+          <w:sz w:val="21"/>
+          <w:szCs w:val="21"/>
+          <w:lang w:val="en-US"/>
+        </w:rPr>
+        <w:t xml:space="preserve"> / </w:t>
+      </w:r>
+      <w:proofErr w:type="spellStart"/>
+      <w:r>
+        <w:rPr>
+          <w:rFonts w:ascii="Consolas" w:hAnsi="Consolas"/>
+          <w:color w:val="9CDCFE"/>
+          <w:sz w:val="21"/>
+          <w:szCs w:val="21"/>
+          <w:lang w:val="en-US"/>
+        </w:rPr>
+        <w:t>num_batches</w:t>
+      </w:r>
+      <w:proofErr w:type="spellEnd"/>
+    </w:p>
+    <w:p>
+      <w:pPr>
+        <w:widowControl/>
+        <w:shd w:val="clear" w:color="auto" w:fill="1E1E1E"/>
+        <w:autoSpaceDE/>
+        <w:autoSpaceDN/>
+        <w:spacing w:line="285" w:lineRule="atLeast"/>
+        <w:rPr>
+          <w:rFonts w:ascii="Consolas" w:hAnsi="Consolas"/>
+          <w:color w:val="D4D4D4"/>
+          <w:sz w:val="21"/>
+          <w:szCs w:val="21"/>
+          <w:lang w:val="en-US"/>
+        </w:rPr>
+      </w:pPr>
+      <w:r>
+        <w:rPr>
+          <w:rFonts w:ascii="Consolas" w:hAnsi="Consolas"/>
+          <w:color w:val="D4D4D4"/>
+          <w:sz w:val="21"/>
+          <w:szCs w:val="21"/>
+          <w:lang w:val="en-US"/>
+        </w:rPr>
+        <w:t xml:space="preserve">    </w:t>
+      </w:r>
+      <w:proofErr w:type="gramStart"/>
+      <w:r>
+        <w:rPr>
+          <w:rFonts w:ascii="Consolas" w:hAnsi="Consolas"/>
+          <w:color w:val="DCDCAA"/>
+          <w:sz w:val="21"/>
+          <w:szCs w:val="21"/>
+          <w:lang w:val="en-US"/>
+        </w:rPr>
+        <w:t>print</w:t>
+      </w:r>
+      <w:r>
+        <w:rPr>
+          <w:rFonts w:ascii="Consolas" w:hAnsi="Consolas"/>
+          <w:color w:val="D4D4D4"/>
+          <w:sz w:val="21"/>
+          <w:szCs w:val="21"/>
+          <w:lang w:val="en-US"/>
+        </w:rPr>
+        <w:t>(</w:t>
+      </w:r>
+      <w:proofErr w:type="spellStart"/>
+      <w:proofErr w:type="gramEnd"/>
+      <w:r>
+        <w:rPr>
+          <w:rFonts w:ascii="Consolas" w:hAnsi="Consolas"/>
+          <w:color w:val="569CD6"/>
+          <w:sz w:val="21"/>
+          <w:szCs w:val="21"/>
+          <w:lang w:val="en-US"/>
+        </w:rPr>
+        <w:t>f</w:t>
+      </w:r>
+      <w:r>
+        <w:rPr>
+          <w:rFonts w:ascii="Consolas" w:hAnsi="Consolas"/>
+          <w:color w:val="CE9178"/>
+          <w:sz w:val="21"/>
+          <w:szCs w:val="21"/>
+          <w:lang w:val="en-US"/>
+        </w:rPr>
+        <w:t>"Train</w:t>
+      </w:r>
+      <w:proofErr w:type="spellEnd"/>
+      <w:r>
+        <w:rPr>
+          <w:rFonts w:ascii="Consolas" w:hAnsi="Consolas"/>
+          <w:color w:val="CE9178"/>
+          <w:sz w:val="21"/>
+          <w:szCs w:val="21"/>
+          <w:lang w:val="en-US"/>
+        </w:rPr>
+        <w:t xml:space="preserve"> loss for epoch </w:t>
+      </w:r>
+      <w:r>
+        <w:rPr>
+          <w:rFonts w:ascii="Consolas" w:hAnsi="Consolas"/>
+          <w:color w:val="569CD6"/>
+          <w:sz w:val="21"/>
+          <w:szCs w:val="21"/>
+          <w:lang w:val="en-US"/>
+        </w:rPr>
+        <w:t>{</w:t>
+      </w:r>
+      <w:r>
+        <w:rPr>
+          <w:rFonts w:ascii="Consolas" w:hAnsi="Consolas"/>
+          <w:color w:val="9CDCFE"/>
+          <w:sz w:val="21"/>
+          <w:szCs w:val="21"/>
+          <w:lang w:val="en-US"/>
+        </w:rPr>
+        <w:t>epoch</w:t>
+      </w:r>
+      <w:r>
+        <w:rPr>
+          <w:rFonts w:ascii="Consolas" w:hAnsi="Consolas"/>
+          <w:color w:val="569CD6"/>
+          <w:sz w:val="21"/>
+          <w:szCs w:val="21"/>
+          <w:lang w:val="en-US"/>
+        </w:rPr>
+        <w:t>}</w:t>
+      </w:r>
+      <w:r>
+        <w:rPr>
+          <w:rFonts w:ascii="Consolas" w:hAnsi="Consolas"/>
+          <w:color w:val="CE9178"/>
+          <w:sz w:val="21"/>
+          <w:szCs w:val="21"/>
+          <w:lang w:val="en-US"/>
+        </w:rPr>
+        <w:t xml:space="preserve">: </w:t>
+      </w:r>
+      <w:r>
+        <w:rPr>
+          <w:rFonts w:ascii="Consolas" w:hAnsi="Consolas"/>
+          <w:color w:val="569CD6"/>
+          <w:sz w:val="21"/>
+          <w:szCs w:val="21"/>
+          <w:lang w:val="en-US"/>
+        </w:rPr>
+        <w:t>{</w:t>
+      </w:r>
+      <w:proofErr w:type="spellStart"/>
+      <w:r>
+        <w:rPr>
+          <w:rFonts w:ascii="Consolas" w:hAnsi="Consolas"/>
+          <w:color w:val="9CDCFE"/>
+          <w:sz w:val="21"/>
+          <w:szCs w:val="21"/>
+          <w:lang w:val="en-US"/>
+        </w:rPr>
+        <w:t>avg_loss</w:t>
+      </w:r>
+      <w:proofErr w:type="spellEnd"/>
+      <w:r>
+        <w:rPr>
+          <w:rFonts w:ascii="Consolas" w:hAnsi="Consolas"/>
+          <w:color w:val="569CD6"/>
+          <w:sz w:val="21"/>
+          <w:szCs w:val="21"/>
+          <w:lang w:val="en-US"/>
+        </w:rPr>
+        <w:t>}</w:t>
+      </w:r>
+      <w:r>
+        <w:rPr>
+          <w:rFonts w:ascii="Consolas" w:hAnsi="Consolas"/>
+          <w:color w:val="CE9178"/>
+          <w:sz w:val="21"/>
+          <w:szCs w:val="21"/>
+          <w:lang w:val="en-US"/>
+        </w:rPr>
+        <w:t xml:space="preserve">, duration </w:t>
+      </w:r>
+      <w:r>
+        <w:rPr>
+          <w:rFonts w:ascii="Consolas" w:hAnsi="Consolas"/>
+          <w:color w:val="569CD6"/>
+          <w:sz w:val="21"/>
+          <w:szCs w:val="21"/>
+          <w:lang w:val="en-US"/>
+        </w:rPr>
+        <w:t>{</w:t>
+      </w:r>
+      <w:proofErr w:type="spellStart"/>
+      <w:r>
+        <w:rPr>
+          <w:rFonts w:ascii="Consolas" w:hAnsi="Consolas"/>
+          <w:color w:val="9CDCFE"/>
+          <w:sz w:val="21"/>
+          <w:szCs w:val="21"/>
+          <w:lang w:val="en-US"/>
+        </w:rPr>
+        <w:t>time_end</w:t>
+      </w:r>
+      <w:r>
+        <w:rPr>
+          <w:rFonts w:ascii="Consolas" w:hAnsi="Consolas"/>
+          <w:color w:val="D4D4D4"/>
+          <w:sz w:val="21"/>
+          <w:szCs w:val="21"/>
+          <w:lang w:val="en-US"/>
+        </w:rPr>
+        <w:t>-</w:t>
+      </w:r>
+      <w:r>
+        <w:rPr>
+          <w:rFonts w:ascii="Consolas" w:hAnsi="Consolas"/>
+          <w:color w:val="9CDCFE"/>
+          <w:sz w:val="21"/>
+          <w:szCs w:val="21"/>
+          <w:lang w:val="en-US"/>
+        </w:rPr>
+        <w:t>time_begin</w:t>
+      </w:r>
+      <w:proofErr w:type="spellEnd"/>
+      <w:r>
+        <w:rPr>
+          <w:rFonts w:ascii="Consolas" w:hAnsi="Consolas"/>
+          <w:color w:val="569CD6"/>
+          <w:sz w:val="21"/>
+          <w:szCs w:val="21"/>
+          <w:lang w:val="en-US"/>
+        </w:rPr>
+        <w:t>}</w:t>
+      </w:r>
+      <w:r>
+        <w:rPr>
+          <w:rFonts w:ascii="Consolas" w:hAnsi="Consolas"/>
+          <w:color w:val="CE9178"/>
+          <w:sz w:val="21"/>
+          <w:szCs w:val="21"/>
+          <w:lang w:val="en-US"/>
+        </w:rPr>
+        <w:t xml:space="preserve"> seconds"</w:t>
+      </w:r>
+      <w:r>
+        <w:rPr>
+          <w:rFonts w:ascii="Consolas" w:hAnsi="Consolas"/>
+          <w:color w:val="D4D4D4"/>
+          <w:sz w:val="21"/>
+          <w:szCs w:val="21"/>
+          <w:lang w:val="en-US"/>
+        </w:rPr>
+        <w:t>)</w:t>
+      </w:r>
+    </w:p>
+    <w:p>
+      <w:pPr>
+        <w:widowControl/>
+        <w:shd w:val="clear" w:color="auto" w:fill="1E1E1E"/>
+        <w:autoSpaceDE/>
+        <w:autoSpaceDN/>
+        <w:spacing w:line="285" w:lineRule="atLeast"/>
+        <w:rPr>
+          <w:rFonts w:ascii="Consolas" w:hAnsi="Consolas"/>
+          <w:color w:val="D4D4D4"/>
+          <w:sz w:val="21"/>
+          <w:szCs w:val="21"/>
+          <w:lang w:val="en-US"/>
+        </w:rPr>
+      </w:pPr>
+      <w:r>
+        <w:rPr>
+          <w:rFonts w:ascii="Consolas" w:hAnsi="Consolas"/>
+          <w:color w:val="D4D4D4"/>
+          <w:sz w:val="21"/>
+          <w:szCs w:val="21"/>
+          <w:lang w:val="en-US"/>
+        </w:rPr>
+        <w:t xml:space="preserve">    </w:t>
+      </w:r>
+      <w:proofErr w:type="spellStart"/>
+      <w:r>
+        <w:rPr>
+          <w:rFonts w:ascii="Consolas" w:hAnsi="Consolas"/>
+          <w:color w:val="9CDCFE"/>
+          <w:sz w:val="21"/>
+          <w:szCs w:val="21"/>
+          <w:lang w:val="en-US"/>
+        </w:rPr>
+        <w:t>train_</w:t>
+      </w:r>
+      <w:proofErr w:type="gramStart"/>
+      <w:r>
+        <w:rPr>
+          <w:rFonts w:ascii="Consolas" w:hAnsi="Consolas"/>
+          <w:color w:val="9CDCFE"/>
+          <w:sz w:val="21"/>
+          <w:szCs w:val="21"/>
+          <w:lang w:val="en-US"/>
+        </w:rPr>
+        <w:t>loss</w:t>
+      </w:r>
+      <w:r>
+        <w:rPr>
+          <w:rFonts w:ascii="Consolas" w:hAnsi="Consolas"/>
+          <w:color w:val="D4D4D4"/>
+          <w:sz w:val="21"/>
+          <w:szCs w:val="21"/>
+          <w:lang w:val="en-US"/>
+        </w:rPr>
+        <w:t>.</w:t>
+      </w:r>
+      <w:r>
+        <w:rPr>
+          <w:rFonts w:ascii="Consolas" w:hAnsi="Consolas"/>
+          <w:color w:val="DCDCAA"/>
+          <w:sz w:val="21"/>
+          <w:szCs w:val="21"/>
+          <w:lang w:val="en-US"/>
+        </w:rPr>
+        <w:t>append</w:t>
+      </w:r>
+      <w:proofErr w:type="spellEnd"/>
+      <w:proofErr w:type="gramEnd"/>
+      <w:r>
+        <w:rPr>
+          <w:rFonts w:ascii="Consolas" w:hAnsi="Consolas"/>
+          <w:color w:val="D4D4D4"/>
+          <w:sz w:val="21"/>
+          <w:szCs w:val="21"/>
+          <w:lang w:val="en-US"/>
+        </w:rPr>
+        <w:t>(</w:t>
+      </w:r>
+      <w:proofErr w:type="spellStart"/>
+      <w:r>
+        <w:rPr>
+          <w:rFonts w:ascii="Consolas" w:hAnsi="Consolas"/>
+          <w:color w:val="9CDCFE"/>
+          <w:sz w:val="21"/>
+          <w:szCs w:val="21"/>
+          <w:lang w:val="en-US"/>
+        </w:rPr>
+        <w:t>avg_loss</w:t>
+      </w:r>
+      <w:proofErr w:type="spellEnd"/>
+      <w:r>
+        <w:rPr>
+          <w:rFonts w:ascii="Consolas" w:hAnsi="Consolas"/>
+          <w:color w:val="D4D4D4"/>
+          <w:sz w:val="21"/>
+          <w:szCs w:val="21"/>
+          <w:lang w:val="en-US"/>
+        </w:rPr>
+        <w:t>)</w:t>
+      </w:r>
+    </w:p>
+    <w:p>
+      <w:pPr>
+        <w:widowControl/>
+        <w:shd w:val="clear" w:color="auto" w:fill="1E1E1E"/>
+        <w:autoSpaceDE/>
+        <w:autoSpaceDN/>
+        <w:spacing w:line="285" w:lineRule="atLeast"/>
+        <w:rPr>
+          <w:rFonts w:ascii="Consolas" w:hAnsi="Consolas"/>
+          <w:color w:val="D4D4D4"/>
+          <w:sz w:val="21"/>
+          <w:szCs w:val="21"/>
+          <w:lang w:val="en-US"/>
+        </w:rPr>
+      </w:pPr>
+      <w:r>
+        <w:rPr>
+          <w:rFonts w:ascii="Consolas" w:hAnsi="Consolas"/>
+          <w:color w:val="D4D4D4"/>
+          <w:sz w:val="21"/>
+          <w:szCs w:val="21"/>
+          <w:lang w:val="en-US"/>
+        </w:rPr>
+        <w:t xml:space="preserve">    </w:t>
+      </w:r>
+      <w:proofErr w:type="spellStart"/>
+      <w:r>
+        <w:rPr>
+          <w:rFonts w:ascii="Consolas" w:hAnsi="Consolas"/>
+          <w:color w:val="9CDCFE"/>
+          <w:sz w:val="21"/>
+          <w:szCs w:val="21"/>
+          <w:lang w:val="en-US"/>
+        </w:rPr>
+        <w:t>test_loss</w:t>
+      </w:r>
+      <w:proofErr w:type="spellEnd"/>
+      <w:r>
+        <w:rPr>
+          <w:rFonts w:ascii="Consolas" w:hAnsi="Consolas"/>
+          <w:color w:val="D4D4D4"/>
+          <w:sz w:val="21"/>
+          <w:szCs w:val="21"/>
+          <w:lang w:val="en-US"/>
+        </w:rPr>
+        <w:t xml:space="preserve">, </w:t>
+      </w:r>
+      <w:r>
+        <w:rPr>
+          <w:rFonts w:ascii="Consolas" w:hAnsi="Consolas"/>
+          <w:color w:val="9CDCFE"/>
+          <w:sz w:val="21"/>
+          <w:szCs w:val="21"/>
+          <w:lang w:val="en-US"/>
+        </w:rPr>
+        <w:t>precision</w:t>
+      </w:r>
+      <w:r>
+        <w:rPr>
+          <w:rFonts w:ascii="Consolas" w:hAnsi="Consolas"/>
+          <w:color w:val="D4D4D4"/>
+          <w:sz w:val="21"/>
+          <w:szCs w:val="21"/>
+          <w:lang w:val="en-US"/>
+        </w:rPr>
+        <w:t xml:space="preserve">, </w:t>
+      </w:r>
+      <w:r>
+        <w:rPr>
+          <w:rFonts w:ascii="Consolas" w:hAnsi="Consolas"/>
+          <w:color w:val="9CDCFE"/>
+          <w:sz w:val="21"/>
+          <w:szCs w:val="21"/>
+          <w:lang w:val="en-US"/>
+        </w:rPr>
+        <w:t>precision2</w:t>
+      </w:r>
+      <w:r>
+        <w:rPr>
+          <w:rFonts w:ascii="Consolas" w:hAnsi="Consolas"/>
+          <w:color w:val="D4D4D4"/>
+          <w:sz w:val="21"/>
+          <w:szCs w:val="21"/>
+          <w:lang w:val="en-US"/>
+        </w:rPr>
+        <w:t xml:space="preserve"> = </w:t>
+      </w:r>
+      <w:proofErr w:type="spellStart"/>
+      <w:r>
+        <w:rPr>
+          <w:rFonts w:ascii="Consolas" w:hAnsi="Consolas"/>
+          <w:color w:val="DCDCAA"/>
+          <w:sz w:val="21"/>
+          <w:szCs w:val="21"/>
+          <w:lang w:val="en-US"/>
+        </w:rPr>
+        <w:t>test_</w:t>
+      </w:r>
+      <w:proofErr w:type="gramStart"/>
+      <w:r>
+        <w:rPr>
+          <w:rFonts w:ascii="Consolas" w:hAnsi="Consolas"/>
+          <w:color w:val="DCDCAA"/>
+          <w:sz w:val="21"/>
+          <w:szCs w:val="21"/>
+          <w:lang w:val="en-US"/>
+        </w:rPr>
+        <w:t>model</w:t>
+      </w:r>
+      <w:proofErr w:type="spellEnd"/>
+      <w:r>
+        <w:rPr>
+          <w:rFonts w:ascii="Consolas" w:hAnsi="Consolas"/>
+          <w:color w:val="D4D4D4"/>
+          <w:sz w:val="21"/>
+          <w:szCs w:val="21"/>
+          <w:lang w:val="en-US"/>
+        </w:rPr>
+        <w:t>(</w:t>
+      </w:r>
+      <w:proofErr w:type="spellStart"/>
+      <w:proofErr w:type="gramEnd"/>
+      <w:r>
+        <w:rPr>
+          <w:rFonts w:ascii="Consolas" w:hAnsi="Consolas"/>
+          <w:color w:val="9CDCFE"/>
+          <w:sz w:val="21"/>
+          <w:szCs w:val="21"/>
+          <w:lang w:val="en-US"/>
+        </w:rPr>
+        <w:t>test_loader</w:t>
+      </w:r>
+      <w:proofErr w:type="spellEnd"/>
+      <w:r>
+        <w:rPr>
+          <w:rFonts w:ascii="Consolas" w:hAnsi="Consolas"/>
+          <w:color w:val="D4D4D4"/>
+          <w:sz w:val="21"/>
+          <w:szCs w:val="21"/>
+          <w:lang w:val="en-US"/>
+        </w:rPr>
+        <w:t xml:space="preserve">, </w:t>
+      </w:r>
+      <w:r>
+        <w:rPr>
+          <w:rFonts w:ascii="Consolas" w:hAnsi="Consolas"/>
+          <w:color w:val="9CDCFE"/>
+          <w:sz w:val="21"/>
+          <w:szCs w:val="21"/>
+          <w:lang w:val="en-US"/>
+        </w:rPr>
+        <w:t>model</w:t>
+      </w:r>
+      <w:r>
+        <w:rPr>
+          <w:rFonts w:ascii="Consolas" w:hAnsi="Consolas"/>
+          <w:color w:val="D4D4D4"/>
+          <w:sz w:val="21"/>
+          <w:szCs w:val="21"/>
+          <w:lang w:val="en-US"/>
+        </w:rPr>
+        <w:t xml:space="preserve">, </w:t>
+      </w:r>
+      <w:proofErr w:type="spellStart"/>
+      <w:r>
+        <w:rPr>
+          <w:rFonts w:ascii="Consolas" w:hAnsi="Consolas"/>
+          <w:color w:val="9CDCFE"/>
+          <w:sz w:val="21"/>
+          <w:szCs w:val="21"/>
+          <w:lang w:val="en-US"/>
+        </w:rPr>
+        <w:t>loss_function</w:t>
+      </w:r>
+      <w:proofErr w:type="spellEnd"/>
+      <w:r>
+        <w:rPr>
+          <w:rFonts w:ascii="Consolas" w:hAnsi="Consolas"/>
+          <w:color w:val="D4D4D4"/>
+          <w:sz w:val="21"/>
+          <w:szCs w:val="21"/>
+          <w:lang w:val="en-US"/>
+        </w:rPr>
+        <w:t>)</w:t>
+      </w:r>
+    </w:p>
+    <w:p>
+      <w:pPr>
+        <w:widowControl/>
+        <w:shd w:val="clear" w:color="auto" w:fill="1E1E1E"/>
+        <w:autoSpaceDE/>
+        <w:autoSpaceDN/>
+        <w:spacing w:line="285" w:lineRule="atLeast"/>
+        <w:rPr>
+          <w:rFonts w:ascii="Consolas" w:hAnsi="Consolas"/>
+          <w:color w:val="D4D4D4"/>
+          <w:sz w:val="21"/>
+          <w:szCs w:val="21"/>
+          <w:lang w:val="en-US"/>
+        </w:rPr>
+      </w:pPr>
+    </w:p>
+    <w:p>
+      <w:pPr>
+        <w:widowControl/>
+        <w:shd w:val="clear" w:color="auto" w:fill="1E1E1E"/>
+        <w:autoSpaceDE/>
+        <w:autoSpaceDN/>
+        <w:spacing w:line="285" w:lineRule="atLeast"/>
+        <w:rPr>
+          <w:rFonts w:ascii="Consolas" w:hAnsi="Consolas"/>
+          <w:color w:val="D4D4D4"/>
+          <w:sz w:val="21"/>
+          <w:szCs w:val="21"/>
+          <w:lang w:val="en-US"/>
+        </w:rPr>
+      </w:pPr>
+      <w:r>
+        <w:rPr>
+          <w:rFonts w:ascii="Consolas" w:hAnsi="Consolas"/>
+          <w:color w:val="D4D4D4"/>
+          <w:sz w:val="21"/>
+          <w:szCs w:val="21"/>
+          <w:lang w:val="en-US"/>
+        </w:rPr>
+        <w:t xml:space="preserve">    </w:t>
+      </w:r>
+      <w:r>
+        <w:rPr>
+          <w:rFonts w:ascii="Consolas" w:hAnsi="Consolas"/>
+          <w:color w:val="C586C0"/>
+          <w:sz w:val="21"/>
+          <w:szCs w:val="21"/>
+          <w:lang w:val="en-US"/>
+        </w:rPr>
+        <w:t>if</w:t>
+      </w:r>
+      <w:r>
+        <w:rPr>
+          <w:rFonts w:ascii="Consolas" w:hAnsi="Consolas"/>
+          <w:color w:val="D4D4D4"/>
+          <w:sz w:val="21"/>
+          <w:szCs w:val="21"/>
+          <w:lang w:val="en-US"/>
+        </w:rPr>
+        <w:t xml:space="preserve"> </w:t>
+      </w:r>
+      <w:proofErr w:type="spellStart"/>
+      <w:r>
+        <w:rPr>
+          <w:rFonts w:ascii="Consolas" w:hAnsi="Consolas"/>
+          <w:color w:val="9CDCFE"/>
+          <w:sz w:val="21"/>
+          <w:szCs w:val="21"/>
+          <w:lang w:val="en-US"/>
+        </w:rPr>
+        <w:t>test_loss</w:t>
+      </w:r>
+      <w:proofErr w:type="spellEnd"/>
+      <w:r>
+        <w:rPr>
+          <w:rFonts w:ascii="Consolas" w:hAnsi="Consolas"/>
+          <w:color w:val="D4D4D4"/>
+          <w:sz w:val="21"/>
+          <w:szCs w:val="21"/>
+          <w:lang w:val="en-US"/>
+        </w:rPr>
+        <w:t xml:space="preserve"> &lt; </w:t>
+      </w:r>
+      <w:proofErr w:type="spellStart"/>
+      <w:r>
+        <w:rPr>
+          <w:rFonts w:ascii="Consolas" w:hAnsi="Consolas"/>
+          <w:color w:val="9CDCFE"/>
+          <w:sz w:val="21"/>
+          <w:szCs w:val="21"/>
+          <w:lang w:val="en-US"/>
+        </w:rPr>
+        <w:t>minimum_testing_error</w:t>
+      </w:r>
+      <w:proofErr w:type="spellEnd"/>
+      <w:r>
+        <w:rPr>
+          <w:rFonts w:ascii="Consolas" w:hAnsi="Consolas"/>
+          <w:color w:val="D4D4D4"/>
+          <w:sz w:val="21"/>
+          <w:szCs w:val="21"/>
+          <w:lang w:val="en-US"/>
+        </w:rPr>
+        <w:t>:</w:t>
+      </w:r>
+    </w:p>
+    <w:p>
+      <w:pPr>
+        <w:widowControl/>
+        <w:shd w:val="clear" w:color="auto" w:fill="1E1E1E"/>
+        <w:autoSpaceDE/>
+        <w:autoSpaceDN/>
+        <w:spacing w:line="285" w:lineRule="atLeast"/>
+        <w:rPr>
+          <w:rFonts w:ascii="Consolas" w:hAnsi="Consolas"/>
+          <w:color w:val="D4D4D4"/>
+          <w:sz w:val="21"/>
+          <w:szCs w:val="21"/>
+          <w:lang w:val="en-US"/>
+        </w:rPr>
+      </w:pPr>
+      <w:r>
+        <w:rPr>
+          <w:rFonts w:ascii="Consolas" w:hAnsi="Consolas"/>
+          <w:color w:val="D4D4D4"/>
+          <w:sz w:val="21"/>
+          <w:szCs w:val="21"/>
+          <w:lang w:val="en-US"/>
+        </w:rPr>
+        <w:t xml:space="preserve">        </w:t>
+      </w:r>
+      <w:proofErr w:type="spellStart"/>
+      <w:r>
+        <w:rPr>
+          <w:rFonts w:ascii="Consolas" w:hAnsi="Consolas"/>
+          <w:color w:val="9CDCFE"/>
+          <w:sz w:val="21"/>
+          <w:szCs w:val="21"/>
+          <w:lang w:val="en-US"/>
+        </w:rPr>
+        <w:t>minimum_testing_error</w:t>
+      </w:r>
+      <w:proofErr w:type="spellEnd"/>
+      <w:r>
+        <w:rPr>
+          <w:rFonts w:ascii="Consolas" w:hAnsi="Consolas"/>
+          <w:color w:val="D4D4D4"/>
+          <w:sz w:val="21"/>
+          <w:szCs w:val="21"/>
+          <w:lang w:val="en-US"/>
+        </w:rPr>
+        <w:t xml:space="preserve"> = </w:t>
+      </w:r>
+      <w:proofErr w:type="spellStart"/>
+      <w:r>
+        <w:rPr>
+          <w:rFonts w:ascii="Consolas" w:hAnsi="Consolas"/>
+          <w:color w:val="9CDCFE"/>
+          <w:sz w:val="21"/>
+          <w:szCs w:val="21"/>
+          <w:lang w:val="en-US"/>
+        </w:rPr>
+        <w:t>test_loss</w:t>
+      </w:r>
+      <w:proofErr w:type="spellEnd"/>
+    </w:p>
+    <w:p>
+      <w:pPr>
+        <w:widowControl/>
+        <w:shd w:val="clear" w:color="auto" w:fill="1E1E1E"/>
+        <w:autoSpaceDE/>
+        <w:autoSpaceDN/>
+        <w:spacing w:line="285" w:lineRule="atLeast"/>
+        <w:rPr>
+          <w:rFonts w:ascii="Consolas" w:hAnsi="Consolas"/>
+          <w:color w:val="D4D4D4"/>
+          <w:sz w:val="21"/>
+          <w:szCs w:val="21"/>
+          <w:lang w:val="en-US"/>
+        </w:rPr>
+      </w:pPr>
+      <w:r>
+        <w:rPr>
+          <w:rFonts w:ascii="Consolas" w:hAnsi="Consolas"/>
+          <w:color w:val="D4D4D4"/>
+          <w:sz w:val="21"/>
+          <w:szCs w:val="21"/>
+          <w:lang w:val="en-US"/>
+        </w:rPr>
+        <w:t xml:space="preserve">        </w:t>
+      </w:r>
+      <w:proofErr w:type="spellStart"/>
+      <w:r>
+        <w:rPr>
+          <w:rFonts w:ascii="Consolas" w:hAnsi="Consolas"/>
+          <w:color w:val="9CDCFE"/>
+          <w:sz w:val="21"/>
+          <w:szCs w:val="21"/>
+          <w:lang w:val="en-US"/>
+        </w:rPr>
+        <w:t>minimum_model</w:t>
+      </w:r>
+      <w:proofErr w:type="spellEnd"/>
+      <w:r>
+        <w:rPr>
+          <w:rFonts w:ascii="Consolas" w:hAnsi="Consolas"/>
+          <w:color w:val="D4D4D4"/>
+          <w:sz w:val="21"/>
+          <w:szCs w:val="21"/>
+          <w:lang w:val="en-US"/>
+        </w:rPr>
+        <w:t xml:space="preserve"> = </w:t>
+      </w:r>
+      <w:proofErr w:type="spellStart"/>
+      <w:proofErr w:type="gramStart"/>
+      <w:r>
+        <w:rPr>
+          <w:rFonts w:ascii="Consolas" w:hAnsi="Consolas"/>
+          <w:color w:val="4EC9B0"/>
+          <w:sz w:val="21"/>
+          <w:szCs w:val="21"/>
+          <w:lang w:val="en-US"/>
+        </w:rPr>
+        <w:t>copy</w:t>
+      </w:r>
+      <w:r>
+        <w:rPr>
+          <w:rFonts w:ascii="Consolas" w:hAnsi="Consolas"/>
+          <w:color w:val="D4D4D4"/>
+          <w:sz w:val="21"/>
+          <w:szCs w:val="21"/>
+          <w:lang w:val="en-US"/>
+        </w:rPr>
+        <w:t>.</w:t>
+      </w:r>
+      <w:r>
+        <w:rPr>
+          <w:rFonts w:ascii="Consolas" w:hAnsi="Consolas"/>
+          <w:color w:val="DCDCAA"/>
+          <w:sz w:val="21"/>
+          <w:szCs w:val="21"/>
+          <w:lang w:val="en-US"/>
+        </w:rPr>
+        <w:t>deepcopy</w:t>
+      </w:r>
+      <w:proofErr w:type="spellEnd"/>
+      <w:proofErr w:type="gramEnd"/>
+      <w:r>
+        <w:rPr>
+          <w:rFonts w:ascii="Consolas" w:hAnsi="Consolas"/>
+          <w:color w:val="D4D4D4"/>
+          <w:sz w:val="21"/>
+          <w:szCs w:val="21"/>
+          <w:lang w:val="en-US"/>
+        </w:rPr>
+        <w:t>(</w:t>
+      </w:r>
+      <w:proofErr w:type="spellStart"/>
+      <w:r>
+        <w:rPr>
+          <w:rFonts w:ascii="Consolas" w:hAnsi="Consolas"/>
+          <w:color w:val="9CDCFE"/>
+          <w:sz w:val="21"/>
+          <w:szCs w:val="21"/>
+          <w:lang w:val="en-US"/>
+        </w:rPr>
+        <w:t>model</w:t>
+      </w:r>
+      <w:r>
+        <w:rPr>
+          <w:rFonts w:ascii="Consolas" w:hAnsi="Consolas"/>
+          <w:color w:val="D4D4D4"/>
+          <w:sz w:val="21"/>
+          <w:szCs w:val="21"/>
+          <w:lang w:val="en-US"/>
+        </w:rPr>
+        <w:t>.</w:t>
+      </w:r>
+      <w:r>
+        <w:rPr>
+          <w:rFonts w:ascii="Consolas" w:hAnsi="Consolas"/>
+          <w:color w:val="DCDCAA"/>
+          <w:sz w:val="21"/>
+          <w:szCs w:val="21"/>
+          <w:lang w:val="en-US"/>
+        </w:rPr>
+        <w:t>state_dict</w:t>
+      </w:r>
+      <w:proofErr w:type="spellEnd"/>
+      <w:r>
+        <w:rPr>
+          <w:rFonts w:ascii="Consolas" w:hAnsi="Consolas"/>
+          <w:color w:val="D4D4D4"/>
+          <w:sz w:val="21"/>
+          <w:szCs w:val="21"/>
+          <w:lang w:val="en-US"/>
+        </w:rPr>
+        <w:t>())</w:t>
+      </w:r>
+    </w:p>
+    <w:p>
+      <w:pPr>
+        <w:widowControl/>
+        <w:shd w:val="clear" w:color="auto" w:fill="1E1E1E"/>
+        <w:autoSpaceDE/>
+        <w:autoSpaceDN/>
+        <w:spacing w:line="285" w:lineRule="atLeast"/>
+        <w:rPr>
+          <w:rFonts w:ascii="Consolas" w:hAnsi="Consolas"/>
+          <w:color w:val="D4D4D4"/>
+          <w:sz w:val="21"/>
+          <w:szCs w:val="21"/>
+          <w:lang w:val="en-US"/>
+        </w:rPr>
+      </w:pPr>
+      <w:r>
+        <w:rPr>
+          <w:rFonts w:ascii="Consolas" w:hAnsi="Consolas"/>
+          <w:color w:val="D4D4D4"/>
+          <w:sz w:val="21"/>
+          <w:szCs w:val="21"/>
+          <w:lang w:val="en-US"/>
+        </w:rPr>
+        <w:t xml:space="preserve">        </w:t>
+      </w:r>
+      <w:proofErr w:type="spellStart"/>
+      <w:r>
+        <w:rPr>
+          <w:rFonts w:ascii="Consolas" w:hAnsi="Consolas"/>
+          <w:color w:val="9CDCFE"/>
+          <w:sz w:val="21"/>
+          <w:szCs w:val="21"/>
+          <w:lang w:val="en-US"/>
+        </w:rPr>
+        <w:t>minimum_epoch</w:t>
+      </w:r>
+      <w:proofErr w:type="spellEnd"/>
+      <w:r>
+        <w:rPr>
+          <w:rFonts w:ascii="Consolas" w:hAnsi="Consolas"/>
+          <w:color w:val="D4D4D4"/>
+          <w:sz w:val="21"/>
+          <w:szCs w:val="21"/>
+          <w:lang w:val="en-US"/>
+        </w:rPr>
+        <w:t xml:space="preserve"> = </w:t>
+      </w:r>
+      <w:r>
+        <w:rPr>
+          <w:rFonts w:ascii="Consolas" w:hAnsi="Consolas"/>
+          <w:color w:val="9CDCFE"/>
+          <w:sz w:val="21"/>
+          <w:szCs w:val="21"/>
+          <w:lang w:val="en-US"/>
+        </w:rPr>
+        <w:t>epoch</w:t>
+      </w:r>
+    </w:p>
+    <w:p>
+      <w:pPr>
+        <w:widowControl/>
+        <w:shd w:val="clear" w:color="auto" w:fill="1E1E1E"/>
+        <w:autoSpaceDE/>
+        <w:autoSpaceDN/>
+        <w:spacing w:line="285" w:lineRule="atLeast"/>
+        <w:rPr>
+          <w:rFonts w:ascii="Consolas" w:hAnsi="Consolas"/>
+          <w:color w:val="D4D4D4"/>
+          <w:sz w:val="21"/>
+          <w:szCs w:val="21"/>
+          <w:lang w:val="en-US"/>
+        </w:rPr>
+      </w:pPr>
+    </w:p>
+    <w:p>
+      <w:pPr>
+        <w:widowControl/>
+        <w:shd w:val="clear" w:color="auto" w:fill="1E1E1E"/>
+        <w:autoSpaceDE/>
+        <w:autoSpaceDN/>
+        <w:spacing w:line="285" w:lineRule="atLeast"/>
+        <w:rPr>
+          <w:rFonts w:ascii="Consolas" w:hAnsi="Consolas"/>
+          <w:color w:val="D4D4D4"/>
+          <w:sz w:val="21"/>
+          <w:szCs w:val="21"/>
+          <w:lang w:val="en-US"/>
+        </w:rPr>
+      </w:pPr>
+      <w:r>
+        <w:rPr>
+          <w:rFonts w:ascii="Consolas" w:hAnsi="Consolas"/>
+          <w:color w:val="D4D4D4"/>
+          <w:sz w:val="21"/>
+          <w:szCs w:val="21"/>
+          <w:lang w:val="en-US"/>
+        </w:rPr>
+        <w:lastRenderedPageBreak/>
+        <w:t xml:space="preserve">    </w:t>
+      </w:r>
+      <w:proofErr w:type="spellStart"/>
+      <w:proofErr w:type="gramStart"/>
+      <w:r>
+        <w:rPr>
+          <w:rFonts w:ascii="Consolas" w:hAnsi="Consolas"/>
+          <w:color w:val="4EC9B0"/>
+          <w:sz w:val="21"/>
+          <w:szCs w:val="21"/>
+          <w:lang w:val="en-US"/>
+        </w:rPr>
+        <w:t>torch</w:t>
+      </w:r>
+      <w:r>
+        <w:rPr>
+          <w:rFonts w:ascii="Consolas" w:hAnsi="Consolas"/>
+          <w:color w:val="D4D4D4"/>
+          <w:sz w:val="21"/>
+          <w:szCs w:val="21"/>
+          <w:lang w:val="en-US"/>
+        </w:rPr>
+        <w:t>.</w:t>
+      </w:r>
+      <w:r>
+        <w:rPr>
+          <w:rFonts w:ascii="Consolas" w:hAnsi="Consolas"/>
+          <w:color w:val="DCDCAA"/>
+          <w:sz w:val="21"/>
+          <w:szCs w:val="21"/>
+          <w:lang w:val="en-US"/>
+        </w:rPr>
+        <w:t>save</w:t>
+      </w:r>
+      <w:proofErr w:type="spellEnd"/>
+      <w:proofErr w:type="gramEnd"/>
+      <w:r>
+        <w:rPr>
+          <w:rFonts w:ascii="Consolas" w:hAnsi="Consolas"/>
+          <w:color w:val="D4D4D4"/>
+          <w:sz w:val="21"/>
+          <w:szCs w:val="21"/>
+          <w:lang w:val="en-US"/>
+        </w:rPr>
+        <w:t>(</w:t>
+      </w:r>
+      <w:proofErr w:type="spellStart"/>
+      <w:r>
+        <w:rPr>
+          <w:rFonts w:ascii="Consolas" w:hAnsi="Consolas"/>
+          <w:color w:val="9CDCFE"/>
+          <w:sz w:val="21"/>
+          <w:szCs w:val="21"/>
+          <w:lang w:val="en-US"/>
+        </w:rPr>
+        <w:t>model</w:t>
+      </w:r>
+      <w:r>
+        <w:rPr>
+          <w:rFonts w:ascii="Consolas" w:hAnsi="Consolas"/>
+          <w:color w:val="D4D4D4"/>
+          <w:sz w:val="21"/>
+          <w:szCs w:val="21"/>
+          <w:lang w:val="en-US"/>
+        </w:rPr>
+        <w:t>.</w:t>
+      </w:r>
+      <w:r>
+        <w:rPr>
+          <w:rFonts w:ascii="Consolas" w:hAnsi="Consolas"/>
+          <w:color w:val="DCDCAA"/>
+          <w:sz w:val="21"/>
+          <w:szCs w:val="21"/>
+          <w:lang w:val="en-US"/>
+        </w:rPr>
+        <w:t>state_dict</w:t>
+      </w:r>
+      <w:proofErr w:type="spellEnd"/>
+      <w:r>
+        <w:rPr>
+          <w:rFonts w:ascii="Consolas" w:hAnsi="Consolas"/>
+          <w:color w:val="D4D4D4"/>
+          <w:sz w:val="21"/>
+          <w:szCs w:val="21"/>
+          <w:lang w:val="en-US"/>
+        </w:rPr>
+        <w:t xml:space="preserve">(), </w:t>
+      </w:r>
+      <w:r>
+        <w:rPr>
+          <w:rFonts w:ascii="Consolas" w:hAnsi="Consolas"/>
+          <w:color w:val="569CD6"/>
+          <w:sz w:val="21"/>
+          <w:szCs w:val="21"/>
+          <w:lang w:val="en-US"/>
+        </w:rPr>
+        <w:t>f</w:t>
+      </w:r>
+      <w:r>
+        <w:rPr>
+          <w:rFonts w:ascii="Consolas" w:hAnsi="Consolas"/>
+          <w:color w:val="CE9178"/>
+          <w:sz w:val="21"/>
+          <w:szCs w:val="21"/>
+          <w:lang w:val="en-US"/>
+        </w:rPr>
+        <w:t>"intermediary_results</w:t>
+      </w:r>
+      <w:r>
+        <w:rPr>
+          <w:rFonts w:ascii="Consolas" w:hAnsi="Consolas"/>
+          <w:color w:val="D7BA7D"/>
+          <w:sz w:val="21"/>
+          <w:szCs w:val="21"/>
+          <w:lang w:val="en-US"/>
+        </w:rPr>
+        <w:t>\\</w:t>
+      </w:r>
+      <w:r>
+        <w:rPr>
+          <w:rFonts w:ascii="Consolas" w:hAnsi="Consolas"/>
+          <w:color w:val="CE9178"/>
+          <w:sz w:val="21"/>
+          <w:szCs w:val="21"/>
+          <w:lang w:val="en-US"/>
+        </w:rPr>
+        <w:t>saved_checkpoint_</w:t>
+      </w:r>
+      <w:r>
+        <w:rPr>
+          <w:rFonts w:ascii="Consolas" w:hAnsi="Consolas"/>
+          <w:color w:val="569CD6"/>
+          <w:sz w:val="21"/>
+          <w:szCs w:val="21"/>
+          <w:lang w:val="en-US"/>
+        </w:rPr>
+        <w:t>{</w:t>
+      </w:r>
+      <w:r>
+        <w:rPr>
+          <w:rFonts w:ascii="Consolas" w:hAnsi="Consolas"/>
+          <w:color w:val="9CDCFE"/>
+          <w:sz w:val="21"/>
+          <w:szCs w:val="21"/>
+          <w:lang w:val="en-US"/>
+        </w:rPr>
+        <w:t>model</w:t>
+      </w:r>
+      <w:r>
+        <w:rPr>
+          <w:rFonts w:ascii="Consolas" w:hAnsi="Consolas"/>
+          <w:color w:val="D4D4D4"/>
+          <w:sz w:val="21"/>
+          <w:szCs w:val="21"/>
+          <w:lang w:val="en-US"/>
+        </w:rPr>
+        <w:t>.</w:t>
+      </w:r>
+      <w:r>
+        <w:rPr>
+          <w:rFonts w:ascii="Consolas" w:hAnsi="Consolas"/>
+          <w:color w:val="9CDCFE"/>
+          <w:sz w:val="21"/>
+          <w:szCs w:val="21"/>
+          <w:lang w:val="en-US"/>
+        </w:rPr>
+        <w:t>__class__</w:t>
+      </w:r>
+      <w:r>
+        <w:rPr>
+          <w:rFonts w:ascii="Consolas" w:hAnsi="Consolas"/>
+          <w:color w:val="D4D4D4"/>
+          <w:sz w:val="21"/>
+          <w:szCs w:val="21"/>
+          <w:lang w:val="en-US"/>
+        </w:rPr>
+        <w:t>.</w:t>
+      </w:r>
+      <w:r>
+        <w:rPr>
+          <w:rFonts w:ascii="Consolas" w:hAnsi="Consolas"/>
+          <w:color w:val="9CDCFE"/>
+          <w:sz w:val="21"/>
+          <w:szCs w:val="21"/>
+          <w:lang w:val="en-US"/>
+        </w:rPr>
+        <w:t>__name__</w:t>
+      </w:r>
+      <w:r>
+        <w:rPr>
+          <w:rFonts w:ascii="Consolas" w:hAnsi="Consolas"/>
+          <w:color w:val="569CD6"/>
+          <w:sz w:val="21"/>
+          <w:szCs w:val="21"/>
+          <w:lang w:val="en-US"/>
+        </w:rPr>
+        <w:t>}</w:t>
+      </w:r>
+      <w:r>
+        <w:rPr>
+          <w:rFonts w:ascii="Consolas" w:hAnsi="Consolas"/>
+          <w:color w:val="CE9178"/>
+          <w:sz w:val="21"/>
+          <w:szCs w:val="21"/>
+          <w:lang w:val="en-US"/>
+        </w:rPr>
+        <w:t>_</w:t>
+      </w:r>
+      <w:r>
+        <w:rPr>
+          <w:rFonts w:ascii="Consolas" w:hAnsi="Consolas"/>
+          <w:color w:val="569CD6"/>
+          <w:sz w:val="21"/>
+          <w:szCs w:val="21"/>
+          <w:lang w:val="en-US"/>
+        </w:rPr>
+        <w:t>{</w:t>
+      </w:r>
+      <w:r>
+        <w:rPr>
+          <w:rFonts w:ascii="Consolas" w:hAnsi="Consolas"/>
+          <w:color w:val="9CDCFE"/>
+          <w:sz w:val="21"/>
+          <w:szCs w:val="21"/>
+          <w:lang w:val="en-US"/>
+        </w:rPr>
+        <w:t>epoch</w:t>
+      </w:r>
+      <w:r>
+        <w:rPr>
+          <w:rFonts w:ascii="Consolas" w:hAnsi="Consolas"/>
+          <w:color w:val="569CD6"/>
+          <w:sz w:val="21"/>
+          <w:szCs w:val="21"/>
+          <w:lang w:val="en-US"/>
+        </w:rPr>
+        <w:t>}</w:t>
+      </w:r>
+      <w:r>
+        <w:rPr>
+          <w:rFonts w:ascii="Consolas" w:hAnsi="Consolas"/>
+          <w:color w:val="CE9178"/>
+          <w:sz w:val="21"/>
+          <w:szCs w:val="21"/>
+          <w:lang w:val="en-US"/>
+        </w:rPr>
+        <w:t>_epoch.pth"</w:t>
+      </w:r>
+      <w:r>
+        <w:rPr>
+          <w:rFonts w:ascii="Consolas" w:hAnsi="Consolas"/>
+          <w:color w:val="D4D4D4"/>
+          <w:sz w:val="21"/>
+          <w:szCs w:val="21"/>
+          <w:lang w:val="en-US"/>
+        </w:rPr>
+        <w:t>)</w:t>
+      </w:r>
+    </w:p>
+    <w:p>
+      <w:pPr>
+        <w:widowControl/>
+        <w:shd w:val="clear" w:color="auto" w:fill="1E1E1E"/>
+        <w:autoSpaceDE/>
+        <w:autoSpaceDN/>
+        <w:spacing w:line="285" w:lineRule="atLeast"/>
+        <w:rPr>
+          <w:rFonts w:ascii="Consolas" w:hAnsi="Consolas"/>
+          <w:color w:val="D4D4D4"/>
+          <w:sz w:val="21"/>
+          <w:szCs w:val="21"/>
+          <w:lang w:val="en-US"/>
+        </w:rPr>
+      </w:pPr>
+    </w:p>
+    <w:p>
+      <w:pPr>
+        <w:widowControl/>
+        <w:shd w:val="clear" w:color="auto" w:fill="1E1E1E"/>
+        <w:autoSpaceDE/>
+        <w:autoSpaceDN/>
+        <w:spacing w:line="285" w:lineRule="atLeast"/>
+        <w:rPr>
+          <w:rFonts w:ascii="Consolas" w:hAnsi="Consolas"/>
+          <w:color w:val="D4D4D4"/>
+          <w:sz w:val="21"/>
+          <w:szCs w:val="21"/>
+          <w:lang w:val="en-US"/>
+        </w:rPr>
+      </w:pPr>
+      <w:r>
+        <w:rPr>
+          <w:rFonts w:ascii="Consolas" w:hAnsi="Consolas"/>
+          <w:color w:val="D4D4D4"/>
+          <w:sz w:val="21"/>
+          <w:szCs w:val="21"/>
+          <w:lang w:val="en-US"/>
+        </w:rPr>
+        <w:t xml:space="preserve">    </w:t>
+      </w:r>
+      <w:proofErr w:type="spellStart"/>
+      <w:r>
+        <w:rPr>
+          <w:rFonts w:ascii="Consolas" w:hAnsi="Consolas"/>
+          <w:color w:val="9CDCFE"/>
+          <w:sz w:val="21"/>
+          <w:szCs w:val="21"/>
+          <w:lang w:val="en-US"/>
+        </w:rPr>
+        <w:t>validation_</w:t>
+      </w:r>
+      <w:proofErr w:type="gramStart"/>
+      <w:r>
+        <w:rPr>
+          <w:rFonts w:ascii="Consolas" w:hAnsi="Consolas"/>
+          <w:color w:val="9CDCFE"/>
+          <w:sz w:val="21"/>
+          <w:szCs w:val="21"/>
+          <w:lang w:val="en-US"/>
+        </w:rPr>
+        <w:t>loss</w:t>
+      </w:r>
+      <w:r>
+        <w:rPr>
+          <w:rFonts w:ascii="Consolas" w:hAnsi="Consolas"/>
+          <w:color w:val="D4D4D4"/>
+          <w:sz w:val="21"/>
+          <w:szCs w:val="21"/>
+          <w:lang w:val="en-US"/>
+        </w:rPr>
+        <w:t>.</w:t>
+      </w:r>
+      <w:r>
+        <w:rPr>
+          <w:rFonts w:ascii="Consolas" w:hAnsi="Consolas"/>
+          <w:color w:val="DCDCAA"/>
+          <w:sz w:val="21"/>
+          <w:szCs w:val="21"/>
+          <w:lang w:val="en-US"/>
+        </w:rPr>
+        <w:t>append</w:t>
+      </w:r>
+      <w:proofErr w:type="spellEnd"/>
+      <w:proofErr w:type="gramEnd"/>
+      <w:r>
+        <w:rPr>
+          <w:rFonts w:ascii="Consolas" w:hAnsi="Consolas"/>
+          <w:color w:val="D4D4D4"/>
+          <w:sz w:val="21"/>
+          <w:szCs w:val="21"/>
+          <w:lang w:val="en-US"/>
+        </w:rPr>
+        <w:t>(</w:t>
+      </w:r>
+      <w:proofErr w:type="spellStart"/>
+      <w:r>
+        <w:rPr>
+          <w:rFonts w:ascii="Consolas" w:hAnsi="Consolas"/>
+          <w:color w:val="9CDCFE"/>
+          <w:sz w:val="21"/>
+          <w:szCs w:val="21"/>
+          <w:lang w:val="en-US"/>
+        </w:rPr>
+        <w:t>test_loss</w:t>
+      </w:r>
+      <w:proofErr w:type="spellEnd"/>
+      <w:r>
+        <w:rPr>
+          <w:rFonts w:ascii="Consolas" w:hAnsi="Consolas"/>
+          <w:color w:val="D4D4D4"/>
+          <w:sz w:val="21"/>
+          <w:szCs w:val="21"/>
+          <w:lang w:val="en-US"/>
+        </w:rPr>
+        <w:t>)</w:t>
+      </w:r>
+    </w:p>
+    <w:p>
+      <w:pPr>
+        <w:widowControl/>
+        <w:shd w:val="clear" w:color="auto" w:fill="1E1E1E"/>
+        <w:autoSpaceDE/>
+        <w:autoSpaceDN/>
+        <w:spacing w:line="285" w:lineRule="atLeast"/>
+        <w:rPr>
+          <w:rFonts w:ascii="Consolas" w:hAnsi="Consolas"/>
+          <w:color w:val="D4D4D4"/>
+          <w:sz w:val="21"/>
+          <w:szCs w:val="21"/>
+          <w:lang w:val="en-US"/>
+        </w:rPr>
+      </w:pPr>
+      <w:r>
+        <w:rPr>
+          <w:rFonts w:ascii="Consolas" w:hAnsi="Consolas"/>
+          <w:color w:val="D4D4D4"/>
+          <w:sz w:val="21"/>
+          <w:szCs w:val="21"/>
+          <w:lang w:val="en-US"/>
+        </w:rPr>
+        <w:t xml:space="preserve">    </w:t>
+      </w:r>
+      <w:proofErr w:type="spellStart"/>
+      <w:r>
+        <w:rPr>
+          <w:rFonts w:ascii="Consolas" w:hAnsi="Consolas"/>
+          <w:color w:val="9CDCFE"/>
+          <w:sz w:val="21"/>
+          <w:szCs w:val="21"/>
+          <w:lang w:val="en-US"/>
+        </w:rPr>
+        <w:t>precision_</w:t>
+      </w:r>
+      <w:proofErr w:type="gramStart"/>
+      <w:r>
+        <w:rPr>
+          <w:rFonts w:ascii="Consolas" w:hAnsi="Consolas"/>
+          <w:color w:val="9CDCFE"/>
+          <w:sz w:val="21"/>
+          <w:szCs w:val="21"/>
+          <w:lang w:val="en-US"/>
+        </w:rPr>
+        <w:t>validation</w:t>
+      </w:r>
+      <w:r>
+        <w:rPr>
+          <w:rFonts w:ascii="Consolas" w:hAnsi="Consolas"/>
+          <w:color w:val="D4D4D4"/>
+          <w:sz w:val="21"/>
+          <w:szCs w:val="21"/>
+          <w:lang w:val="en-US"/>
+        </w:rPr>
+        <w:t>.</w:t>
+      </w:r>
+      <w:r>
+        <w:rPr>
+          <w:rFonts w:ascii="Consolas" w:hAnsi="Consolas"/>
+          <w:color w:val="DCDCAA"/>
+          <w:sz w:val="21"/>
+          <w:szCs w:val="21"/>
+          <w:lang w:val="en-US"/>
+        </w:rPr>
+        <w:t>append</w:t>
+      </w:r>
+      <w:proofErr w:type="spellEnd"/>
+      <w:proofErr w:type="gramEnd"/>
+      <w:r>
+        <w:rPr>
+          <w:rFonts w:ascii="Consolas" w:hAnsi="Consolas"/>
+          <w:color w:val="D4D4D4"/>
+          <w:sz w:val="21"/>
+          <w:szCs w:val="21"/>
+          <w:lang w:val="en-US"/>
+        </w:rPr>
+        <w:t>(</w:t>
+      </w:r>
+      <w:r>
+        <w:rPr>
+          <w:rFonts w:ascii="Consolas" w:hAnsi="Consolas"/>
+          <w:color w:val="9CDCFE"/>
+          <w:sz w:val="21"/>
+          <w:szCs w:val="21"/>
+          <w:lang w:val="en-US"/>
+        </w:rPr>
+        <w:t>precision</w:t>
+      </w:r>
+      <w:r>
+        <w:rPr>
+          <w:rFonts w:ascii="Consolas" w:hAnsi="Consolas"/>
+          <w:color w:val="D4D4D4"/>
+          <w:sz w:val="21"/>
+          <w:szCs w:val="21"/>
+          <w:lang w:val="en-US"/>
+        </w:rPr>
+        <w:t>)</w:t>
+      </w:r>
+    </w:p>
+    <w:p>
+      <w:pPr>
+        <w:widowControl/>
+        <w:shd w:val="clear" w:color="auto" w:fill="1E1E1E"/>
+        <w:autoSpaceDE/>
+        <w:autoSpaceDN/>
+        <w:spacing w:line="285" w:lineRule="atLeast"/>
+        <w:rPr>
+          <w:rFonts w:ascii="Consolas" w:hAnsi="Consolas"/>
+          <w:color w:val="D4D4D4"/>
+          <w:sz w:val="21"/>
+          <w:szCs w:val="21"/>
+          <w:lang w:val="en-US"/>
+        </w:rPr>
+      </w:pPr>
+      <w:r>
+        <w:rPr>
+          <w:rFonts w:ascii="Consolas" w:hAnsi="Consolas"/>
+          <w:color w:val="D4D4D4"/>
+          <w:sz w:val="21"/>
+          <w:szCs w:val="21"/>
+          <w:lang w:val="en-US"/>
+        </w:rPr>
+        <w:t xml:space="preserve">    </w:t>
+      </w:r>
+      <w:r>
+        <w:rPr>
+          <w:rFonts w:ascii="Consolas" w:hAnsi="Consolas"/>
+          <w:color w:val="9CDCFE"/>
+          <w:sz w:val="21"/>
+          <w:szCs w:val="21"/>
+          <w:lang w:val="en-US"/>
+        </w:rPr>
+        <w:t>precision2_</w:t>
+      </w:r>
+      <w:proofErr w:type="gramStart"/>
+      <w:r>
+        <w:rPr>
+          <w:rFonts w:ascii="Consolas" w:hAnsi="Consolas"/>
+          <w:color w:val="9CDCFE"/>
+          <w:sz w:val="21"/>
+          <w:szCs w:val="21"/>
+          <w:lang w:val="en-US"/>
+        </w:rPr>
+        <w:t>validation</w:t>
+      </w:r>
+      <w:r>
+        <w:rPr>
+          <w:rFonts w:ascii="Consolas" w:hAnsi="Consolas"/>
+          <w:color w:val="D4D4D4"/>
+          <w:sz w:val="21"/>
+          <w:szCs w:val="21"/>
+          <w:lang w:val="en-US"/>
+        </w:rPr>
+        <w:t>.</w:t>
+      </w:r>
+      <w:r>
+        <w:rPr>
+          <w:rFonts w:ascii="Consolas" w:hAnsi="Consolas"/>
+          <w:color w:val="DCDCAA"/>
+          <w:sz w:val="21"/>
+          <w:szCs w:val="21"/>
+          <w:lang w:val="en-US"/>
+        </w:rPr>
+        <w:t>append</w:t>
+      </w:r>
+      <w:proofErr w:type="gramEnd"/>
+      <w:r>
+        <w:rPr>
+          <w:rFonts w:ascii="Consolas" w:hAnsi="Consolas"/>
+          <w:color w:val="D4D4D4"/>
+          <w:sz w:val="21"/>
+          <w:szCs w:val="21"/>
+          <w:lang w:val="en-US"/>
+        </w:rPr>
+        <w:t>(</w:t>
+      </w:r>
+      <w:r>
+        <w:rPr>
+          <w:rFonts w:ascii="Consolas" w:hAnsi="Consolas"/>
+          <w:color w:val="9CDCFE"/>
+          <w:sz w:val="21"/>
+          <w:szCs w:val="21"/>
+          <w:lang w:val="en-US"/>
+        </w:rPr>
+        <w:t>precision2</w:t>
+      </w:r>
+      <w:r>
+        <w:rPr>
+          <w:rFonts w:ascii="Consolas" w:hAnsi="Consolas"/>
+          <w:color w:val="D4D4D4"/>
+          <w:sz w:val="21"/>
+          <w:szCs w:val="21"/>
+          <w:lang w:val="en-US"/>
+        </w:rPr>
+        <w:t>)</w:t>
+      </w:r>
     </w:p>
     <w:p>
       <w:pPr>
@@ -13157,216 +16478,62 @@
           <w:shd w:val="clear" w:color="auto" w:fill="FFFFFF"/>
         </w:rPr>
       </w:pPr>
-    </w:p>
-    <w:p>
-      <w:pPr>
-        <w:pStyle w:val="BodyText"/>
+      <w:r>
+        <w:rPr>
+          <w:shd w:val="clear" w:color="auto" w:fill="FFFFFF"/>
+        </w:rPr>
+        <w:t xml:space="preserve">Modelul este antrenat pentru un numar de epoci stabilit ca si parametru. Pentru a incepe antrenamentul este necesar sa punem modelul in modul „train”, acest pas fiind facut la inceputul fiecarei epoci deoarece functia „test_model(test_loader, model, loss_function)” trece modelul in modul de test. Rolul acestei functii este sa faca predictii pe setul de date destinat testarii, care nu este inclus in antrenare si de a returna eroarea </w:t>
+      </w:r>
+      <w:r>
+        <w:rPr>
+          <w:shd w:val="clear" w:color="auto" w:fill="FFFFFF"/>
+        </w:rPr>
+        <w:t xml:space="preserve">pe acesta precum si precizia modelului. Variabilele „train_loss”, „validation_loss”, „precision_validation” si „precision2_validation” sunt de tip lista si au scopul de a retine rezultatele pe care modelul le obtine de-a lungul antrenarii. Variabilele „X”si „y” reprezinta date extrase din setul de date de antrenament, fiind extrase sub forma de batch. De exemplu variabila X o sa aiba dimensiunile batch_size x lungime_secventa x 34, iar pentru y o sa fie de forma batch_size x 1. Apelul functiei „optimizer.zero_grad()” are rolul de a reseta toti gradientii modelului. Daca nu am folosi aceasta functie comportamentul implicit al PyTorch este de a acumula gradientul curent cu cei de la pasii anteriori. </w:t>
+      </w:r>
+    </w:p>
+    <w:p>
+      <w:pPr>
+        <w:pStyle w:val="BodyText"/>
+        <w:tabs>
+          <w:tab w:val="left" w:pos="1530"/>
+        </w:tabs>
         <w:spacing w:line="360" w:lineRule="auto"/>
         <w:jc w:val="both"/>
         <w:rPr>
           <w:shd w:val="clear" w:color="auto" w:fill="FFFFFF"/>
         </w:rPr>
       </w:pPr>
-    </w:p>
-    <w:p>
-      <w:pPr>
-        <w:pStyle w:val="BodyText"/>
+      <w:r>
+        <w:rPr>
+          <w:shd w:val="clear" w:color="auto" w:fill="FFFFFF"/>
+        </w:rPr>
+        <w:t xml:space="preserve">Apelul functiei „loss.backward()” face ca gradientii modelului sa fie calculati in functie de eroarea obtinuta pe setul de date. Dupa acest pas, pentru a a actualiza parametrii modelului trebuie apelata functia „optimizer.step()”, care trece prin fiecare parametru al modelului si il actualizeaza folosindu-se de valoarea gradientului calculata anterior. Pentru a limita gradientii care depasesc o </w:t>
+      </w:r>
+      <w:r>
+        <w:rPr>
+          <w:shd w:val="clear" w:color="auto" w:fill="FFFFFF"/>
+        </w:rPr>
+        <w:t xml:space="preserve">anumita valoare, folosesc functia „torch.nn.utils.clip_grad_norm(model.parameters(), valoare)”. In acest exemplu am limitat parametrii la valoarea 0.5, asta simbolizand faptul ca in momentul in care aceasta valoare este depasita, gradientul folosit va avea valoarea 0.5. </w:t>
+      </w:r>
+    </w:p>
+    <w:p>
+      <w:pPr>
+        <w:pStyle w:val="BodyText"/>
+        <w:tabs>
+          <w:tab w:val="left" w:pos="1530"/>
+        </w:tabs>
         <w:spacing w:line="360" w:lineRule="auto"/>
         <w:jc w:val="both"/>
         <w:rPr>
           <w:shd w:val="clear" w:color="auto" w:fill="FFFFFF"/>
         </w:rPr>
       </w:pPr>
-    </w:p>
-    <w:p>
-      <w:pPr>
-        <w:pStyle w:val="BodyText"/>
-        <w:spacing w:line="360" w:lineRule="auto"/>
-        <w:jc w:val="both"/>
-        <w:rPr>
-          <w:shd w:val="clear" w:color="auto" w:fill="FFFFFF"/>
-        </w:rPr>
-      </w:pPr>
-    </w:p>
-    <w:p>
-      <w:pPr>
-        <w:pStyle w:val="BodyText"/>
-        <w:spacing w:line="360" w:lineRule="auto"/>
-        <w:jc w:val="both"/>
-        <w:rPr>
-          <w:shd w:val="clear" w:color="auto" w:fill="FFFFFF"/>
-        </w:rPr>
-      </w:pPr>
-    </w:p>
-    <w:p>
-      <w:pPr>
-        <w:pStyle w:val="BodyText"/>
-        <w:spacing w:line="360" w:lineRule="auto"/>
-        <w:jc w:val="both"/>
-        <w:rPr>
-          <w:shd w:val="clear" w:color="auto" w:fill="FFFFFF"/>
-        </w:rPr>
-      </w:pPr>
-    </w:p>
-    <w:p>
-      <w:pPr>
-        <w:pStyle w:val="BodyText"/>
-        <w:spacing w:line="360" w:lineRule="auto"/>
-        <w:jc w:val="both"/>
-        <w:rPr>
-          <w:shd w:val="clear" w:color="auto" w:fill="FFFFFF"/>
-        </w:rPr>
-      </w:pPr>
-    </w:p>
-    <w:p>
-      <w:pPr>
-        <w:pStyle w:val="BodyText"/>
-        <w:spacing w:line="360" w:lineRule="auto"/>
-        <w:jc w:val="both"/>
-        <w:rPr>
-          <w:shd w:val="clear" w:color="auto" w:fill="FFFFFF"/>
-        </w:rPr>
-      </w:pPr>
-    </w:p>
-    <w:p>
-      <w:pPr>
-        <w:pStyle w:val="BodyText"/>
-        <w:spacing w:line="360" w:lineRule="auto"/>
-        <w:jc w:val="both"/>
-        <w:rPr>
-          <w:shd w:val="clear" w:color="auto" w:fill="FFFFFF"/>
-        </w:rPr>
-      </w:pPr>
-    </w:p>
-    <w:p>
-      <w:pPr>
-        <w:pStyle w:val="BodyText"/>
-        <w:spacing w:line="360" w:lineRule="auto"/>
-        <w:jc w:val="both"/>
-        <w:rPr>
-          <w:shd w:val="clear" w:color="auto" w:fill="FFFFFF"/>
-        </w:rPr>
-      </w:pPr>
-    </w:p>
-    <w:p>
-      <w:pPr>
-        <w:pStyle w:val="BodyText"/>
-        <w:spacing w:line="360" w:lineRule="auto"/>
-        <w:jc w:val="both"/>
-        <w:rPr>
-          <w:shd w:val="clear" w:color="auto" w:fill="FFFFFF"/>
-        </w:rPr>
-      </w:pPr>
-    </w:p>
-    <w:p>
-      <w:pPr>
-        <w:pStyle w:val="BodyText"/>
-        <w:spacing w:line="360" w:lineRule="auto"/>
-        <w:jc w:val="both"/>
-        <w:rPr>
-          <w:shd w:val="clear" w:color="auto" w:fill="FFFFFF"/>
-        </w:rPr>
-      </w:pPr>
-    </w:p>
-    <w:p>
-      <w:pPr>
-        <w:pStyle w:val="BodyText"/>
-        <w:spacing w:line="360" w:lineRule="auto"/>
-        <w:jc w:val="both"/>
-        <w:rPr>
-          <w:shd w:val="clear" w:color="auto" w:fill="FFFFFF"/>
-        </w:rPr>
-      </w:pPr>
-    </w:p>
-    <w:p>
-      <w:pPr>
-        <w:pStyle w:val="BodyText"/>
-        <w:spacing w:line="360" w:lineRule="auto"/>
-        <w:jc w:val="both"/>
-        <w:rPr>
-          <w:shd w:val="clear" w:color="auto" w:fill="FFFFFF"/>
-        </w:rPr>
-      </w:pPr>
-    </w:p>
-    <w:p>
-      <w:pPr>
-        <w:pStyle w:val="BodyText"/>
-        <w:spacing w:line="360" w:lineRule="auto"/>
-        <w:jc w:val="both"/>
-        <w:rPr>
-          <w:shd w:val="clear" w:color="auto" w:fill="FFFFFF"/>
-        </w:rPr>
-      </w:pPr>
-    </w:p>
-    <w:p>
-      <w:pPr>
-        <w:pStyle w:val="BodyText"/>
-        <w:spacing w:line="360" w:lineRule="auto"/>
-        <w:jc w:val="both"/>
-        <w:rPr>
-          <w:shd w:val="clear" w:color="auto" w:fill="FFFFFF"/>
-        </w:rPr>
-      </w:pPr>
-    </w:p>
-    <w:p>
-      <w:pPr>
-        <w:pStyle w:val="BodyText"/>
-        <w:spacing w:line="360" w:lineRule="auto"/>
-        <w:jc w:val="both"/>
-        <w:rPr>
-          <w:shd w:val="clear" w:color="auto" w:fill="FFFFFF"/>
-        </w:rPr>
-      </w:pPr>
-    </w:p>
-    <w:p>
-      <w:pPr>
-        <w:pStyle w:val="BodyText"/>
-        <w:spacing w:line="360" w:lineRule="auto"/>
-        <w:jc w:val="both"/>
-        <w:rPr>
-          <w:shd w:val="clear" w:color="auto" w:fill="FFFFFF"/>
-        </w:rPr>
-      </w:pPr>
-    </w:p>
-    <w:p>
-      <w:pPr>
-        <w:pStyle w:val="BodyText"/>
-        <w:spacing w:line="360" w:lineRule="auto"/>
-        <w:jc w:val="both"/>
-        <w:rPr>
-          <w:shd w:val="clear" w:color="auto" w:fill="FFFFFF"/>
-        </w:rPr>
-      </w:pPr>
-    </w:p>
-    <w:p>
-      <w:pPr>
-        <w:pStyle w:val="BodyText"/>
-        <w:spacing w:line="360" w:lineRule="auto"/>
-        <w:jc w:val="both"/>
-        <w:rPr>
-          <w:shd w:val="clear" w:color="auto" w:fill="FFFFFF"/>
-        </w:rPr>
-      </w:pPr>
-    </w:p>
-    <w:p>
-      <w:pPr>
-        <w:pStyle w:val="BodyText"/>
-        <w:spacing w:line="360" w:lineRule="auto"/>
-        <w:jc w:val="both"/>
-        <w:rPr>
-          <w:shd w:val="clear" w:color="auto" w:fill="FFFFFF"/>
-        </w:rPr>
-      </w:pPr>
-    </w:p>
-    <w:p>
-      <w:pPr>
-        <w:pStyle w:val="BodyText"/>
-        <w:spacing w:line="360" w:lineRule="auto"/>
-        <w:jc w:val="both"/>
-        <w:rPr>
-          <w:shd w:val="clear" w:color="auto" w:fill="FFFFFF"/>
-        </w:rPr>
-      </w:pPr>
+      <w:r>
+        <w:rPr>
+          <w:shd w:val="clear" w:color="auto" w:fill="FFFFFF"/>
+        </w:rPr>
+        <w:t>In cadrul antrenarii, dupa fiecare epoca afisez statisticile aferente setului de date de antrenare precum si a celui de test (acest lucru facandu-se in functia „test_model”). De asemenea la finalul fiecarei epoci se salveaza modelul in memoria calculatorului, precum si modelul care a avut cea mai mica eroare intr-o variabila.</w:t>
+      </w:r>
     </w:p>
     <w:p>
       <w:pPr>
@@ -13395,12 +16562,317 @@
           <w:ilvl w:val="0"/>
           <w:numId w:val="3"/>
         </w:numPr>
-      </w:pPr>
-      <w:bookmarkStart w:id="31" w:name="_Toc132917420"/>
-      <w:r>
+        <w:rPr>
+          <w:shd w:val="clear" w:color="auto" w:fill="FFFFFF"/>
+        </w:rPr>
+      </w:pPr>
+      <w:bookmarkStart w:id="31" w:name="_Toc132995880"/>
+      <w:bookmarkEnd w:id="31"/>
+    </w:p>
+    <w:p>
+      <w:pPr>
+        <w:pStyle w:val="BodyText"/>
+        <w:spacing w:line="360" w:lineRule="auto"/>
+        <w:jc w:val="both"/>
+        <w:rPr>
+          <w:shd w:val="clear" w:color="auto" w:fill="FFFFFF"/>
+        </w:rPr>
+      </w:pPr>
+    </w:p>
+    <w:p>
+      <w:pPr>
+        <w:pStyle w:val="BodyText"/>
+        <w:spacing w:line="360" w:lineRule="auto"/>
+        <w:jc w:val="both"/>
+        <w:rPr>
+          <w:shd w:val="clear" w:color="auto" w:fill="FFFFFF"/>
+        </w:rPr>
+      </w:pPr>
+    </w:p>
+    <w:p>
+      <w:pPr>
+        <w:pStyle w:val="BodyText"/>
+        <w:spacing w:line="360" w:lineRule="auto"/>
+        <w:jc w:val="both"/>
+        <w:rPr>
+          <w:shd w:val="clear" w:color="auto" w:fill="FFFFFF"/>
+        </w:rPr>
+      </w:pPr>
+    </w:p>
+    <w:p>
+      <w:pPr>
+        <w:pStyle w:val="BodyText"/>
+        <w:spacing w:line="360" w:lineRule="auto"/>
+        <w:jc w:val="both"/>
+        <w:rPr>
+          <w:shd w:val="clear" w:color="auto" w:fill="FFFFFF"/>
+        </w:rPr>
+      </w:pPr>
+    </w:p>
+    <w:p>
+      <w:pPr>
+        <w:pStyle w:val="BodyText"/>
+        <w:spacing w:line="360" w:lineRule="auto"/>
+        <w:jc w:val="both"/>
+        <w:rPr>
+          <w:shd w:val="clear" w:color="auto" w:fill="FFFFFF"/>
+        </w:rPr>
+      </w:pPr>
+    </w:p>
+    <w:p>
+      <w:pPr>
+        <w:pStyle w:val="BodyText"/>
+        <w:spacing w:line="360" w:lineRule="auto"/>
+        <w:jc w:val="both"/>
+        <w:rPr>
+          <w:shd w:val="clear" w:color="auto" w:fill="FFFFFF"/>
+        </w:rPr>
+      </w:pPr>
+    </w:p>
+    <w:p>
+      <w:pPr>
+        <w:pStyle w:val="BodyText"/>
+        <w:spacing w:line="360" w:lineRule="auto"/>
+        <w:jc w:val="both"/>
+        <w:rPr>
+          <w:shd w:val="clear" w:color="auto" w:fill="FFFFFF"/>
+        </w:rPr>
+      </w:pPr>
+    </w:p>
+    <w:p>
+      <w:pPr>
+        <w:pStyle w:val="BodyText"/>
+        <w:spacing w:line="360" w:lineRule="auto"/>
+        <w:jc w:val="both"/>
+        <w:rPr>
+          <w:shd w:val="clear" w:color="auto" w:fill="FFFFFF"/>
+        </w:rPr>
+      </w:pPr>
+    </w:p>
+    <w:p>
+      <w:pPr>
+        <w:pStyle w:val="BodyText"/>
+        <w:spacing w:line="360" w:lineRule="auto"/>
+        <w:jc w:val="both"/>
+        <w:rPr>
+          <w:shd w:val="clear" w:color="auto" w:fill="FFFFFF"/>
+        </w:rPr>
+      </w:pPr>
+    </w:p>
+    <w:p>
+      <w:pPr>
+        <w:pStyle w:val="BodyText"/>
+        <w:spacing w:line="360" w:lineRule="auto"/>
+        <w:jc w:val="both"/>
+        <w:rPr>
+          <w:shd w:val="clear" w:color="auto" w:fill="FFFFFF"/>
+        </w:rPr>
+      </w:pPr>
+    </w:p>
+    <w:p>
+      <w:pPr>
+        <w:pStyle w:val="BodyText"/>
+        <w:spacing w:line="360" w:lineRule="auto"/>
+        <w:jc w:val="both"/>
+        <w:rPr>
+          <w:shd w:val="clear" w:color="auto" w:fill="FFFFFF"/>
+        </w:rPr>
+      </w:pPr>
+    </w:p>
+    <w:p>
+      <w:pPr>
+        <w:pStyle w:val="BodyText"/>
+        <w:spacing w:line="360" w:lineRule="auto"/>
+        <w:jc w:val="both"/>
+        <w:rPr>
+          <w:shd w:val="clear" w:color="auto" w:fill="FFFFFF"/>
+        </w:rPr>
+      </w:pPr>
+    </w:p>
+    <w:p>
+      <w:pPr>
+        <w:pStyle w:val="BodyText"/>
+        <w:spacing w:line="360" w:lineRule="auto"/>
+        <w:jc w:val="both"/>
+        <w:rPr>
+          <w:shd w:val="clear" w:color="auto" w:fill="FFFFFF"/>
+        </w:rPr>
+      </w:pPr>
+    </w:p>
+    <w:p>
+      <w:pPr>
+        <w:pStyle w:val="BodyText"/>
+        <w:spacing w:line="360" w:lineRule="auto"/>
+        <w:jc w:val="both"/>
+        <w:rPr>
+          <w:shd w:val="clear" w:color="auto" w:fill="FFFFFF"/>
+        </w:rPr>
+      </w:pPr>
+    </w:p>
+    <w:p>
+      <w:pPr>
+        <w:pStyle w:val="BodyText"/>
+        <w:spacing w:line="360" w:lineRule="auto"/>
+        <w:jc w:val="both"/>
+        <w:rPr>
+          <w:shd w:val="clear" w:color="auto" w:fill="FFFFFF"/>
+        </w:rPr>
+      </w:pPr>
+    </w:p>
+    <w:p>
+      <w:pPr>
+        <w:pStyle w:val="BodyText"/>
+        <w:spacing w:line="360" w:lineRule="auto"/>
+        <w:jc w:val="both"/>
+        <w:rPr>
+          <w:shd w:val="clear" w:color="auto" w:fill="FFFFFF"/>
+        </w:rPr>
+      </w:pPr>
+    </w:p>
+    <w:p>
+      <w:pPr>
+        <w:pStyle w:val="BodyText"/>
+        <w:spacing w:line="360" w:lineRule="auto"/>
+        <w:jc w:val="both"/>
+        <w:rPr>
+          <w:shd w:val="clear" w:color="auto" w:fill="FFFFFF"/>
+        </w:rPr>
+      </w:pPr>
+    </w:p>
+    <w:p>
+      <w:pPr>
+        <w:pStyle w:val="BodyText"/>
+        <w:spacing w:line="360" w:lineRule="auto"/>
+        <w:jc w:val="both"/>
+        <w:rPr>
+          <w:shd w:val="clear" w:color="auto" w:fill="FFFFFF"/>
+        </w:rPr>
+      </w:pPr>
+    </w:p>
+    <w:p>
+      <w:pPr>
+        <w:pStyle w:val="BodyText"/>
+        <w:spacing w:line="360" w:lineRule="auto"/>
+        <w:jc w:val="both"/>
+        <w:rPr>
+          <w:shd w:val="clear" w:color="auto" w:fill="FFFFFF"/>
+        </w:rPr>
+      </w:pPr>
+    </w:p>
+    <w:p>
+      <w:pPr>
+        <w:pStyle w:val="BodyText"/>
+        <w:spacing w:line="360" w:lineRule="auto"/>
+        <w:jc w:val="both"/>
+        <w:rPr>
+          <w:shd w:val="clear" w:color="auto" w:fill="FFFFFF"/>
+        </w:rPr>
+      </w:pPr>
+    </w:p>
+    <w:p>
+      <w:pPr>
+        <w:pStyle w:val="BodyText"/>
+        <w:spacing w:line="360" w:lineRule="auto"/>
+        <w:jc w:val="both"/>
+        <w:rPr>
+          <w:shd w:val="clear" w:color="auto" w:fill="FFFFFF"/>
+        </w:rPr>
+      </w:pPr>
+    </w:p>
+    <w:p>
+      <w:pPr>
+        <w:pStyle w:val="BodyText"/>
+        <w:spacing w:line="360" w:lineRule="auto"/>
+        <w:jc w:val="both"/>
+        <w:rPr>
+          <w:shd w:val="clear" w:color="auto" w:fill="FFFFFF"/>
+        </w:rPr>
+      </w:pPr>
+    </w:p>
+    <w:p>
+      <w:pPr>
+        <w:pStyle w:val="BodyText"/>
+        <w:spacing w:line="360" w:lineRule="auto"/>
+        <w:jc w:val="both"/>
+        <w:rPr>
+          <w:shd w:val="clear" w:color="auto" w:fill="FFFFFF"/>
+        </w:rPr>
+      </w:pPr>
+    </w:p>
+    <w:p>
+      <w:pPr>
+        <w:pStyle w:val="BodyText"/>
+        <w:spacing w:line="360" w:lineRule="auto"/>
+        <w:jc w:val="both"/>
+        <w:rPr>
+          <w:shd w:val="clear" w:color="auto" w:fill="FFFFFF"/>
+        </w:rPr>
+      </w:pPr>
+    </w:p>
+    <w:p>
+      <w:pPr>
+        <w:pStyle w:val="BodyText"/>
+        <w:spacing w:line="360" w:lineRule="auto"/>
+        <w:jc w:val="both"/>
+        <w:rPr>
+          <w:shd w:val="clear" w:color="auto" w:fill="FFFFFF"/>
+        </w:rPr>
+      </w:pPr>
+    </w:p>
+    <w:p>
+      <w:pPr>
+        <w:pStyle w:val="BodyText"/>
+        <w:spacing w:line="360" w:lineRule="auto"/>
+        <w:jc w:val="both"/>
+        <w:rPr>
+          <w:shd w:val="clear" w:color="auto" w:fill="FFFFFF"/>
+        </w:rPr>
+      </w:pPr>
+    </w:p>
+    <w:p>
+      <w:pPr>
+        <w:pStyle w:val="BodyText"/>
+        <w:spacing w:line="360" w:lineRule="auto"/>
+        <w:jc w:val="both"/>
+        <w:rPr>
+          <w:shd w:val="clear" w:color="auto" w:fill="FFFFFF"/>
+        </w:rPr>
+      </w:pPr>
+    </w:p>
+    <w:p>
+      <w:pPr>
+        <w:pStyle w:val="BodyText"/>
+        <w:spacing w:line="360" w:lineRule="auto"/>
+        <w:jc w:val="both"/>
+        <w:rPr>
+          <w:shd w:val="clear" w:color="auto" w:fill="FFFFFF"/>
+        </w:rPr>
+      </w:pPr>
+    </w:p>
+    <w:p>
+      <w:pPr>
+        <w:pStyle w:val="BodyText"/>
+        <w:spacing w:line="360" w:lineRule="auto"/>
+        <w:jc w:val="both"/>
+        <w:rPr>
+          <w:shd w:val="clear" w:color="auto" w:fill="FFFFFF"/>
+        </w:rPr>
+      </w:pPr>
+    </w:p>
+    <w:p>
+      <w:pPr>
+        <w:pStyle w:val="Heading1"/>
+        <w:numPr>
+          <w:ilvl w:val="0"/>
+          <w:numId w:val="3"/>
+        </w:numPr>
+      </w:pPr>
+      <w:bookmarkStart w:id="32" w:name="_Toc132995881"/>
+      <w:r>
+        <w:lastRenderedPageBreak/>
         <w:t>Bibliografie</w:t>
       </w:r>
-      <w:bookmarkEnd w:id="31"/>
+      <w:bookmarkEnd w:id="32"/>
     </w:p>
     <w:p>
       <w:pPr>
@@ -13913,15 +17385,7 @@
           <w:color w:val="222222"/>
           <w:shd w:val="clear" w:color="auto" w:fill="FFFFFF"/>
         </w:rPr>
-        <w:t xml:space="preserve">Gourgari, Sofia, Georgios Goudelis, Konstantinos Karpouzis, and Stefanos Kollias. "Thetis: Three dimensional tennis shots a human action dataset." </w:t>
-      </w:r>
-      <w:r>
-        <w:rPr>
-          <w:color w:val="222222"/>
-          <w:shd w:val="clear" w:color="auto" w:fill="FFFFFF"/>
-        </w:rPr>
-        <w:lastRenderedPageBreak/>
-        <w:t>In </w:t>
+        <w:t>Gourgari, Sofia, Georgios Goudelis, Konstantinos Karpouzis, and Stefanos Kollias. "Thetis: Three dimensional tennis shots a human action dataset." In </w:t>
       </w:r>
       <w:r>
         <w:rPr>
@@ -14162,28 +17626,7 @@
           <w:color w:val="222222"/>
           <w:shd w:val="clear" w:color="auto" w:fill="FFFFFF"/>
         </w:rPr>
-        <w:t xml:space="preserve"> </w:t>
-      </w:r>
-      <w:r>
-        <w:rPr>
-          <w:color w:val="222222"/>
-          <w:shd w:val="clear" w:color="auto" w:fill="FFFFFF"/>
-        </w:rPr>
-        <w:t xml:space="preserve">et al., </w:t>
-      </w:r>
-      <w:r>
-        <w:rPr>
-          <w:color w:val="222222"/>
-          <w:shd w:val="clear" w:color="auto" w:fill="FFFFFF"/>
-        </w:rPr>
-        <w:t>2014</w:t>
-      </w:r>
-      <w:r>
-        <w:rPr>
-          <w:color w:val="222222"/>
-          <w:shd w:val="clear" w:color="auto" w:fill="FFFFFF"/>
-        </w:rPr>
-        <w:t xml:space="preserve">] </w:t>
+        <w:t xml:space="preserve"> et al., 2014] </w:t>
       </w:r>
       <w:r>
         <w:rPr>
@@ -15996,6 +19439,16 @@
       <w14:ligatures w14:val="none"/>
     </w:rPr>
   </w:style>
+  <w:style w:type="character" w:styleId="PlaceholderText">
+    <w:name w:val="Placeholder Text"/>
+    <w:basedOn w:val="DefaultParagraphFont"/>
+    <w:uiPriority w:val="99"/>
+    <w:semiHidden/>
+    <w:rsid w:val="00A0782E"/>
+    <w:rPr>
+      <w:color w:val="808080"/>
+    </w:rPr>
+  </w:style>
 </w:styles>
 </file>
 

</xml_diff>